<commit_message>
Contracts create a .docx file in progress
</commit_message>
<xml_diff>
--- a/public/sample.docx
+++ b/public/sample.docx
@@ -469,10 +469,19 @@
       </w:r>
       <w:r>
         <w:rPr>
+          <w:rFonts w:eastAsia="Times New Roman" w:cs="Times New Roman"/>
+          <w:b/>
+          <w:szCs w:val="24"/>
+          <w:lang w:eastAsia="ru-RU"/>
+        </w:rPr>
+        <w:t>$</w:t>
+      </w:r>
+      <w:r>
+        <w:rPr>
           <w:b/>
           <w:highlight w:val="yellow"/>
         </w:rPr>
-        <w:t>${</w:t>
+        <w:t>{</w:t>
       </w:r>
       <w:proofErr w:type="spellStart"/>
       <w:r>
@@ -481,10 +490,8 @@
           <w:highlight w:val="yellow"/>
           <w:lang w:val="en-US"/>
         </w:rPr>
-        <w:t>cridentals</w:t>
-      </w:r>
-      <w:bookmarkStart w:id="0" w:name="_GoBack"/>
-      <w:bookmarkEnd w:id="0"/>
+        <w:t>firstname</w:t>
+      </w:r>
       <w:proofErr w:type="spellEnd"/>
       <w:r>
         <w:rPr>
@@ -495,10 +502,70 @@
       </w:r>
       <w:r>
         <w:rPr>
-          <w:rFonts w:eastAsia="Times New Roman" w:cs="Times New Roman"/>
-          <w:b/>
-          <w:szCs w:val="24"/>
+          <w:b/>
           <w:highlight w:val="yellow"/>
+        </w:rPr>
+        <w:t xml:space="preserve"> </w:t>
+      </w:r>
+      <w:r>
+        <w:rPr>
+          <w:b/>
+          <w:highlight w:val="yellow"/>
+        </w:rPr>
+        <w:t>${</w:t>
+      </w:r>
+      <w:r>
+        <w:rPr>
+          <w:b/>
+          <w:highlight w:val="yellow"/>
+          <w:lang w:val="en-US"/>
+        </w:rPr>
+        <w:t>name</w:t>
+      </w:r>
+      <w:r>
+        <w:rPr>
+          <w:b/>
+          <w:highlight w:val="yellow"/>
+        </w:rPr>
+        <w:t>}</w:t>
+      </w:r>
+      <w:r>
+        <w:rPr>
+          <w:b/>
+          <w:highlight w:val="yellow"/>
+        </w:rPr>
+        <w:t xml:space="preserve"> </w:t>
+      </w:r>
+      <w:r>
+        <w:rPr>
+          <w:b/>
+          <w:highlight w:val="yellow"/>
+        </w:rPr>
+        <w:t>${</w:t>
+      </w:r>
+      <w:proofErr w:type="spellStart"/>
+      <w:r>
+        <w:rPr>
+          <w:b/>
+          <w:highlight w:val="yellow"/>
+          <w:lang w:val="en-US"/>
+        </w:rPr>
+        <w:t>fathersname</w:t>
+      </w:r>
+      <w:proofErr w:type="spellEnd"/>
+      <w:r>
+        <w:rPr>
+          <w:b/>
+          <w:highlight w:val="yellow"/>
+        </w:rPr>
+        <w:t>}</w:t>
+      </w:r>
+      <w:r>
+        <w:rPr>
+          <w:rFonts w:eastAsia="Times New Roman" w:cs="Times New Roman"/>
+          <w:b/>
+          <w:szCs w:val="24"/>
+          <w:highlight w:val="yellow"/>
           <w:lang w:eastAsia="ru-RU"/>
         </w:rPr>
         <w:t xml:space="preserve">, </w:t>
@@ -506,160 +573,216 @@
       <w:r>
         <w:rPr>
           <w:b/>
+        </w:rPr>
+        <w:t>${</w:t>
+      </w:r>
+      <w:r>
+        <w:rPr>
+          <w:b/>
+          <w:lang w:val="en-US"/>
+        </w:rPr>
+        <w:t>birth</w:t>
+      </w:r>
+      <w:r>
+        <w:rPr>
+          <w:b/>
+        </w:rPr>
+        <w:t>}</w:t>
+      </w:r>
+      <w:r>
+        <w:rPr>
+          <w:b/>
+        </w:rPr>
+        <w:t>,</w:t>
+      </w:r>
+      <w:r>
+        <w:rPr>
+          <w:rFonts w:eastAsia="Times New Roman" w:cs="Times New Roman"/>
+          <w:b/>
+          <w:szCs w:val="24"/>
+          <w:lang w:val="ky-KG" w:eastAsia="ru-RU"/>
+        </w:rPr>
+        <w:t xml:space="preserve"> </w:t>
+      </w:r>
+      <w:r>
+        <w:rPr>
+          <w:rFonts w:eastAsia="Times New Roman" w:cs="Times New Roman"/>
+          <w:szCs w:val="24"/>
+          <w:lang w:eastAsia="ru-RU"/>
+        </w:rPr>
+        <w:t>года рождения, паспорт серии</w:t>
+      </w:r>
+      <w:r>
+        <w:rPr>
+          <w:rFonts w:eastAsia="Times New Roman" w:cs="Times New Roman"/>
+          <w:szCs w:val="24"/>
+          <w:lang w:eastAsia="ru-RU"/>
+        </w:rPr>
+        <w:t xml:space="preserve"> </w:t>
+      </w:r>
+      <w:r>
+        <w:rPr>
+          <w:b/>
+        </w:rPr>
+        <w:t>${</w:t>
+      </w:r>
+      <w:proofErr w:type="spellStart"/>
+      <w:r>
+        <w:rPr>
+          <w:b/>
+          <w:lang w:val="en-US"/>
+        </w:rPr>
+        <w:t>passportId</w:t>
+      </w:r>
+      <w:proofErr w:type="spellEnd"/>
+      <w:r>
+        <w:rPr>
+          <w:b/>
+        </w:rPr>
+        <w:t>}</w:t>
+      </w:r>
+      <w:r>
+        <w:rPr>
+          <w:b/>
+        </w:rPr>
+        <w:t xml:space="preserve"> </w:t>
+      </w:r>
+      <w:r>
+        <w:rPr>
+          <w:rFonts w:eastAsia="Times New Roman" w:cs="Times New Roman"/>
+          <w:szCs w:val="24"/>
+          <w:lang w:eastAsia="ru-RU"/>
+        </w:rPr>
+        <w:t>от</w:t>
+      </w:r>
+      <w:r>
+        <w:rPr>
+          <w:rFonts w:eastAsia="Times New Roman" w:cs="Times New Roman"/>
+          <w:szCs w:val="24"/>
+          <w:lang w:eastAsia="ru-RU"/>
+        </w:rPr>
+        <w:t xml:space="preserve"> </w:t>
+      </w:r>
+      <w:r>
+        <w:rPr>
+          <w:rFonts w:eastAsia="Times New Roman" w:cs="Times New Roman"/>
+          <w:b/>
+          <w:szCs w:val="24"/>
+          <w:lang w:eastAsia="ru-RU"/>
+        </w:rPr>
+        <w:t>${</w:t>
+      </w:r>
+      <w:proofErr w:type="spellStart"/>
+      <w:r>
+        <w:rPr>
+          <w:rFonts w:eastAsia="Times New Roman" w:cs="Times New Roman"/>
+          <w:b/>
+          <w:szCs w:val="24"/>
+          <w:lang w:val="en-US" w:eastAsia="ru-RU"/>
+        </w:rPr>
+        <w:t>givendate</w:t>
+      </w:r>
+      <w:proofErr w:type="spellEnd"/>
+      <w:r>
+        <w:rPr>
+          <w:rFonts w:eastAsia="Times New Roman" w:cs="Times New Roman"/>
+          <w:b/>
+          <w:szCs w:val="24"/>
+          <w:lang w:eastAsia="ru-RU"/>
+        </w:rPr>
+        <w:t>}</w:t>
+      </w:r>
+      <w:r>
+        <w:rPr>
+          <w:rFonts w:eastAsia="Times New Roman" w:cs="Times New Roman"/>
+          <w:szCs w:val="24"/>
+          <w:lang w:eastAsia="ru-RU"/>
+        </w:rPr>
+        <w:t xml:space="preserve">, </w:t>
+      </w:r>
+      <w:r>
+        <w:rPr>
+          <w:rFonts w:eastAsia="Times New Roman" w:cs="Times New Roman"/>
+          <w:b/>
+          <w:szCs w:val="24"/>
+          <w:lang w:eastAsia="ru-RU"/>
+        </w:rPr>
+        <w:t>выдан</w:t>
+      </w:r>
+      <w:r>
+        <w:rPr>
+          <w:rFonts w:eastAsia="Times New Roman" w:cs="Times New Roman"/>
+          <w:b/>
+          <w:szCs w:val="24"/>
+          <w:lang w:eastAsia="ru-RU"/>
+        </w:rPr>
+        <w:t xml:space="preserve"> </w:t>
+      </w:r>
+      <w:r>
+        <w:rPr>
+          <w:b/>
+        </w:rPr>
+        <w:t>${</w:t>
+      </w:r>
+      <w:r>
+        <w:rPr>
+          <w:b/>
+          <w:lang w:val="en-US"/>
+        </w:rPr>
+        <w:t>given</w:t>
+      </w:r>
+      <w:r>
+        <w:rPr>
+          <w:b/>
+        </w:rPr>
+        <w:t>}</w:t>
+      </w:r>
+      <w:r>
+        <w:rPr>
+          <w:rFonts w:eastAsia="Times New Roman" w:cs="Times New Roman"/>
+          <w:b/>
+          <w:szCs w:val="24"/>
+          <w:lang w:eastAsia="ru-RU"/>
+        </w:rPr>
+        <w:t>,</w:t>
+      </w:r>
+      <w:r>
+        <w:rPr>
+          <w:rFonts w:eastAsia="Times New Roman" w:cs="Times New Roman"/>
+          <w:b/>
+          <w:szCs w:val="24"/>
+          <w:lang w:eastAsia="ru-RU"/>
+        </w:rPr>
+        <w:t xml:space="preserve"> </w:t>
+      </w:r>
+      <w:r>
+        <w:rPr>
+          <w:rFonts w:eastAsia="Times New Roman" w:cs="Times New Roman"/>
+          <w:b/>
+          <w:szCs w:val="24"/>
           <w:highlight w:val="yellow"/>
-        </w:rPr>
-        <w:t>21.05.1990</w:t>
-      </w:r>
-      <w:r>
-        <w:rPr>
-          <w:b/>
-        </w:rPr>
-        <w:t>,</w:t>
-      </w:r>
-      <w:r>
-        <w:rPr>
-          <w:rFonts w:eastAsia="Times New Roman" w:cs="Times New Roman"/>
-          <w:b/>
-          <w:szCs w:val="24"/>
-          <w:lang w:val="ky-KG" w:eastAsia="ru-RU"/>
-        </w:rPr>
-        <w:t xml:space="preserve"> </w:t>
-      </w:r>
-      <w:r>
-        <w:rPr>
-          <w:rFonts w:eastAsia="Times New Roman" w:cs="Times New Roman"/>
-          <w:szCs w:val="24"/>
-          <w:lang w:eastAsia="ru-RU"/>
-        </w:rPr>
-        <w:t>года рождения, паспорт серии</w:t>
-      </w:r>
-      <w:r>
-        <w:rPr>
-          <w:rFonts w:eastAsia="Times New Roman" w:cs="Times New Roman"/>
-          <w:szCs w:val="24"/>
-          <w:lang w:eastAsia="ru-RU"/>
-        </w:rPr>
-        <w:t xml:space="preserve"> </w:t>
+          <w:lang w:eastAsia="ru-RU"/>
+        </w:rPr>
+        <w:t xml:space="preserve">ИНН </w:t>
+      </w:r>
+      <w:r>
+        <w:rPr>
+          <w:b/>
+        </w:rPr>
+        <w:t>${</w:t>
       </w:r>
       <w:r>
         <w:rPr>
           <w:b/>
           <w:lang w:val="en-US"/>
         </w:rPr>
-        <w:t>AN</w:t>
-      </w:r>
-      <w:r>
-        <w:rPr>
-          <w:b/>
-        </w:rPr>
-        <w:t xml:space="preserve"> </w:t>
-      </w:r>
-      <w:r>
-        <w:rPr>
-          <w:b/>
-        </w:rPr>
-        <w:t>4725753</w:t>
-      </w:r>
-      <w:r>
-        <w:t xml:space="preserve"> </w:t>
-      </w:r>
-      <w:r>
-        <w:rPr>
-          <w:rFonts w:eastAsia="Times New Roman" w:cs="Times New Roman"/>
-          <w:szCs w:val="24"/>
-          <w:lang w:eastAsia="ru-RU"/>
-        </w:rPr>
-        <w:t>от</w:t>
-      </w:r>
-      <w:r>
-        <w:rPr>
-          <w:rFonts w:eastAsia="Times New Roman" w:cs="Times New Roman"/>
-          <w:szCs w:val="24"/>
-          <w:lang w:eastAsia="ru-RU"/>
-        </w:rPr>
-        <w:t xml:space="preserve"> </w:t>
-      </w:r>
-      <w:r>
-        <w:rPr>
-          <w:rFonts w:eastAsia="Times New Roman" w:cs="Times New Roman"/>
-          <w:b/>
-          <w:szCs w:val="24"/>
-          <w:lang w:eastAsia="ru-RU"/>
-        </w:rPr>
-        <w:t>21.11.2016</w:t>
-      </w:r>
-      <w:r>
-        <w:rPr>
-          <w:rFonts w:eastAsia="Times New Roman" w:cs="Times New Roman"/>
-          <w:szCs w:val="24"/>
-          <w:lang w:eastAsia="ru-RU"/>
-        </w:rPr>
-        <w:t xml:space="preserve">, </w:t>
-      </w:r>
-      <w:r>
-        <w:rPr>
-          <w:rFonts w:eastAsia="Times New Roman" w:cs="Times New Roman"/>
-          <w:b/>
-          <w:szCs w:val="24"/>
-          <w:lang w:eastAsia="ru-RU"/>
-        </w:rPr>
-        <w:t>выдан</w:t>
-      </w:r>
-      <w:r>
-        <w:rPr>
-          <w:rFonts w:eastAsia="Times New Roman" w:cs="Times New Roman"/>
-          <w:b/>
-          <w:szCs w:val="24"/>
-          <w:lang w:eastAsia="ru-RU"/>
-        </w:rPr>
-        <w:t xml:space="preserve"> </w:t>
-      </w:r>
-      <w:r>
-        <w:rPr>
-          <w:b/>
-        </w:rPr>
-        <w:t>МКК50-4</w:t>
-      </w:r>
-      <w:r>
-        <w:rPr>
-          <w:b/>
-        </w:rPr>
-        <w:t>0</w:t>
-      </w:r>
-      <w:r>
-        <w:rPr>
-          <w:rFonts w:eastAsia="Times New Roman" w:cs="Times New Roman"/>
-          <w:b/>
-          <w:szCs w:val="24"/>
-          <w:lang w:eastAsia="ru-RU"/>
-        </w:rPr>
-        <w:t>,</w:t>
-      </w:r>
-      <w:r>
-        <w:rPr>
-          <w:rFonts w:eastAsia="Times New Roman" w:cs="Times New Roman"/>
-          <w:b/>
-          <w:szCs w:val="24"/>
-          <w:lang w:eastAsia="ru-RU"/>
-        </w:rPr>
-        <w:t xml:space="preserve"> </w:t>
-      </w:r>
-      <w:r>
-        <w:rPr>
-          <w:rFonts w:eastAsia="Times New Roman" w:cs="Times New Roman"/>
-          <w:b/>
-          <w:szCs w:val="24"/>
-          <w:highlight w:val="yellow"/>
-          <w:lang w:eastAsia="ru-RU"/>
-        </w:rPr>
-        <w:t xml:space="preserve">ИНН </w:t>
-      </w:r>
-      <w:r>
-        <w:rPr>
-          <w:b/>
-          <w:highlight w:val="yellow"/>
-        </w:rPr>
-        <w:t>2210519901004</w:t>
+        <w:t>pin</w:t>
+      </w:r>
+      <w:r>
+        <w:rPr>
+          <w:b/>
+        </w:rPr>
+        <w:t>}</w:t>
       </w:r>
       <w:r>
         <w:rPr>
@@ -705,7 +828,31 @@
           <w:highlight w:val="yellow"/>
           <w:lang w:val="ky-KG" w:eastAsia="ru-RU"/>
         </w:rPr>
-        <w:t>, г.Ош</w:t>
+        <w:t xml:space="preserve">, </w:t>
+      </w:r>
+      <w:r>
+        <w:rPr>
+          <w:rFonts w:eastAsia="Times New Roman" w:cs="Times New Roman"/>
+          <w:szCs w:val="24"/>
+          <w:lang w:eastAsia="ru-RU"/>
+        </w:rPr>
+        <w:t>${</w:t>
+      </w:r>
+      <w:r>
+        <w:rPr>
+          <w:rFonts w:eastAsia="Times New Roman" w:cs="Times New Roman"/>
+          <w:szCs w:val="24"/>
+          <w:lang w:val="en-US" w:eastAsia="ru-RU"/>
+        </w:rPr>
+        <w:t>address</w:t>
+      </w:r>
+      <w:r>
+        <w:rPr>
+          <w:rFonts w:eastAsia="Times New Roman" w:cs="Times New Roman"/>
+          <w:szCs w:val="24"/>
+          <w:lang w:eastAsia="ru-RU"/>
+        </w:rPr>
+        <w:t>}</w:t>
       </w:r>
       <w:r>
         <w:rPr>
@@ -1269,7 +1416,15 @@
           <w:rFonts w:eastAsia="Calibri" w:cs="Times New Roman"/>
           <w:szCs w:val="24"/>
         </w:rPr>
-        <w:t>»), которое осуществляет продажу строящихся/построенных объектов недвижимости (квартир/нежилых помещений) в пользу Покупателей за определённое Договором вознаграждение.</w:t>
+        <w:t xml:space="preserve">»), которое осуществляет продажу строящихся/построенных объектов недвижимости </w:t>
+      </w:r>
+      <w:r>
+        <w:rPr>
+          <w:rFonts w:eastAsia="Calibri" w:cs="Times New Roman"/>
+          <w:szCs w:val="24"/>
+        </w:rPr>
+        <w:lastRenderedPageBreak/>
+        <w:t>(квартир/нежилых помещений) в пользу Покупателей за определённое Договором вознаграждение.</w:t>
       </w:r>
     </w:p>
     <w:p>
@@ -1290,7 +1445,6 @@
           <w:b/>
           <w:szCs w:val="24"/>
         </w:rPr>
-        <w:lastRenderedPageBreak/>
         <w:t xml:space="preserve">Покупатель – </w:t>
       </w:r>
       <w:r>
@@ -1512,29 +1666,36 @@
           <w:rFonts w:eastAsia="Times New Roman" w:cs="Times New Roman"/>
           <w:szCs w:val="24"/>
           <w:highlight w:val="yellow"/>
-          <w:lang w:val="ky-KG" w:eastAsia="ru-RU"/>
-        </w:rPr>
-        <w:t xml:space="preserve">2 </w:t>
-      </w:r>
-      <w:r>
-        <w:rPr>
-          <w:rFonts w:eastAsia="Times New Roman" w:cs="Times New Roman"/>
-          <w:b/>
+          <w:lang w:eastAsia="ru-RU"/>
+        </w:rPr>
+        <w:t>${</w:t>
+      </w:r>
+      <w:r>
+        <w:rPr>
+          <w:rFonts w:eastAsia="Times New Roman" w:cs="Times New Roman"/>
           <w:szCs w:val="24"/>
           <w:highlight w:val="yellow"/>
-          <w:lang w:eastAsia="ru-RU"/>
-        </w:rPr>
-        <w:t>(</w:t>
-      </w:r>
-      <w:r>
-        <w:rPr>
-          <w:rFonts w:eastAsia="Times New Roman" w:cs="Times New Roman"/>
-          <w:b/>
+          <w:lang w:val="en-US" w:eastAsia="ru-RU"/>
+        </w:rPr>
+        <w:t>rooms</w:t>
+      </w:r>
+      <w:r>
+        <w:rPr>
+          <w:rFonts w:eastAsia="Times New Roman" w:cs="Times New Roman"/>
+          <w:szCs w:val="24"/>
+          <w:highlight w:val="yellow"/>
+          <w:lang w:eastAsia="ru-RU"/>
+        </w:rPr>
+        <w:t>}</w:t>
+      </w:r>
+      <w:r>
+        <w:rPr>
+          <w:rFonts w:eastAsia="Times New Roman" w:cs="Times New Roman"/>
           <w:szCs w:val="24"/>
           <w:highlight w:val="yellow"/>
           <w:lang w:val="ky-KG" w:eastAsia="ru-RU"/>
         </w:rPr>
-        <w:t>двух</w:t>
+        <w:t xml:space="preserve"> </w:t>
       </w:r>
       <w:r>
         <w:rPr>
@@ -1544,6 +1705,48 @@
           <w:highlight w:val="yellow"/>
           <w:lang w:eastAsia="ru-RU"/>
         </w:rPr>
+        <w:t>(</w:t>
+      </w:r>
+      <w:r>
+        <w:rPr>
+          <w:rFonts w:eastAsia="Times New Roman" w:cs="Times New Roman"/>
+          <w:b/>
+          <w:szCs w:val="24"/>
+          <w:highlight w:val="yellow"/>
+          <w:lang w:eastAsia="ru-RU"/>
+        </w:rPr>
+        <w:t>${</w:t>
+      </w:r>
+      <w:r>
+        <w:rPr>
+          <w:rFonts w:eastAsia="Times New Roman" w:cs="Times New Roman"/>
+          <w:b/>
+          <w:szCs w:val="24"/>
+          <w:highlight w:val="yellow"/>
+          <w:lang w:val="en-US" w:eastAsia="ru-RU"/>
+        </w:rPr>
+        <w:t>roomsstr</w:t>
+      </w:r>
+      <w:r>
+        <w:rPr>
+          <w:rFonts w:eastAsia="Times New Roman" w:cs="Times New Roman"/>
+          <w:b/>
+          <w:szCs w:val="24"/>
+          <w:highlight w:val="yellow"/>
+          <w:lang w:eastAsia="ru-RU"/>
+        </w:rPr>
+        <w:t>}</w:t>
+      </w:r>
+      <w:bookmarkStart w:id="0" w:name="_GoBack"/>
+      <w:bookmarkEnd w:id="0"/>
+      <w:r>
+        <w:rPr>
+          <w:rFonts w:eastAsia="Times New Roman" w:cs="Times New Roman"/>
+          <w:b/>
+          <w:szCs w:val="24"/>
+          <w:highlight w:val="yellow"/>
+          <w:lang w:eastAsia="ru-RU"/>
+        </w:rPr>
         <w:t>)</w:t>
       </w:r>
       <w:r>
@@ -1570,6 +1773,38 @@
           <w:lang w:eastAsia="ru-RU"/>
         </w:rPr>
         <w:t xml:space="preserve"> </w:t>
+      </w:r>
+      <w:r>
+        <w:rPr>
+          <w:rFonts w:eastAsia="Times New Roman" w:cs="Times New Roman"/>
+          <w:b/>
+          <w:szCs w:val="24"/>
+          <w:highlight w:val="yellow"/>
+          <w:lang w:eastAsia="ru-RU"/>
+        </w:rPr>
+        <w:t>${</w:t>
+      </w:r>
+      <w:proofErr w:type="spellStart"/>
+      <w:r>
+        <w:rPr>
+          <w:rFonts w:eastAsia="Times New Roman" w:cs="Times New Roman"/>
+          <w:b/>
+          <w:szCs w:val="24"/>
+          <w:highlight w:val="yellow"/>
+          <w:lang w:val="en-US" w:eastAsia="ru-RU"/>
+        </w:rPr>
+        <w:t>sq</w:t>
+      </w:r>
+      <w:proofErr w:type="spellEnd"/>
+      <w:r>
+        <w:rPr>
+          <w:rFonts w:eastAsia="Times New Roman" w:cs="Times New Roman"/>
+          <w:b/>
+          <w:szCs w:val="24"/>
+          <w:highlight w:val="yellow"/>
+          <w:lang w:eastAsia="ru-RU"/>
+        </w:rPr>
+        <w:t>}</w:t>
       </w:r>
       <w:r>
         <w:rPr>
@@ -1579,7 +1814,7 @@
           <w:highlight w:val="yellow"/>
           <w:lang w:val="ky-KG" w:eastAsia="ru-RU"/>
         </w:rPr>
-        <w:t>69.6</w:t>
+        <w:t xml:space="preserve"> кв. м</w:t>
       </w:r>
       <w:r>
         <w:rPr>
@@ -1589,34 +1824,112 @@
           <w:highlight w:val="yellow"/>
           <w:lang w:val="ky-KG" w:eastAsia="ru-RU"/>
         </w:rPr>
-        <w:t xml:space="preserve"> кв. м</w:t>
-      </w:r>
-      <w:r>
-        <w:rPr>
-          <w:rFonts w:eastAsia="Times New Roman" w:cs="Times New Roman"/>
-          <w:b/>
+        <w:t>,</w:t>
+      </w:r>
+      <w:r>
+        <w:rPr>
+          <w:rFonts w:eastAsia="Times New Roman" w:cs="Times New Roman"/>
+          <w:szCs w:val="24"/>
+          <w:lang w:eastAsia="ru-RU"/>
+        </w:rPr>
+        <w:t xml:space="preserve"> предварительный номер квартиры: </w:t>
+      </w:r>
+      <w:r>
+        <w:rPr>
+          <w:rFonts w:eastAsia="Times New Roman" w:cs="Times New Roman"/>
+          <w:szCs w:val="24"/>
+          <w:highlight w:val="yellow"/>
+          <w:lang w:eastAsia="ru-RU"/>
+        </w:rPr>
+        <w:t>№</w:t>
+      </w:r>
+      <w:r>
+        <w:rPr>
+          <w:rFonts w:eastAsia="Times New Roman" w:cs="Times New Roman"/>
+          <w:b/>
+          <w:bCs/>
+          <w:szCs w:val="24"/>
+          <w:highlight w:val="yellow"/>
+          <w:lang w:eastAsia="ru-RU"/>
+        </w:rPr>
+        <w:t>${</w:t>
+      </w:r>
+      <w:r>
+        <w:rPr>
+          <w:rFonts w:eastAsia="Times New Roman" w:cs="Times New Roman"/>
+          <w:b/>
+          <w:bCs/>
+          <w:szCs w:val="24"/>
+          <w:highlight w:val="yellow"/>
+          <w:lang w:val="en-US" w:eastAsia="ru-RU"/>
+        </w:rPr>
+        <w:t>number</w:t>
+      </w:r>
+      <w:r>
+        <w:rPr>
+          <w:rFonts w:eastAsia="Times New Roman" w:cs="Times New Roman"/>
+          <w:b/>
+          <w:bCs/>
+          <w:szCs w:val="24"/>
+          <w:highlight w:val="yellow"/>
+          <w:lang w:eastAsia="ru-RU"/>
+        </w:rPr>
+        <w:t>}</w:t>
+      </w:r>
+      <w:r>
+        <w:rPr>
+          <w:rFonts w:eastAsia="Times New Roman" w:cs="Times New Roman"/>
+          <w:b/>
+          <w:bCs/>
+          <w:szCs w:val="24"/>
+          <w:highlight w:val="yellow"/>
+          <w:lang w:eastAsia="ru-RU"/>
+        </w:rPr>
+        <w:t>,</w:t>
+      </w:r>
+      <w:r>
+        <w:rPr>
+          <w:rFonts w:eastAsia="Times New Roman" w:cs="Times New Roman"/>
+          <w:b/>
+          <w:bCs/>
           <w:szCs w:val="24"/>
           <w:highlight w:val="yellow"/>
           <w:lang w:val="ky-KG" w:eastAsia="ru-RU"/>
         </w:rPr>
-        <w:t>,</w:t>
-      </w:r>
-      <w:r>
-        <w:rPr>
-          <w:rFonts w:eastAsia="Times New Roman" w:cs="Times New Roman"/>
-          <w:szCs w:val="24"/>
-          <w:lang w:eastAsia="ru-RU"/>
-        </w:rPr>
-        <w:t xml:space="preserve"> предварительный номер квартиры: </w:t>
-      </w:r>
-      <w:r>
-        <w:rPr>
-          <w:rFonts w:eastAsia="Times New Roman" w:cs="Times New Roman"/>
+        <w:t xml:space="preserve"> </w:t>
+      </w:r>
+      <w:r>
+        <w:rPr>
+          <w:rFonts w:eastAsia="Times New Roman" w:cs="Times New Roman"/>
+          <w:b/>
+          <w:bCs/>
           <w:szCs w:val="24"/>
           <w:highlight w:val="yellow"/>
           <w:lang w:eastAsia="ru-RU"/>
         </w:rPr>
-        <w:t>№</w:t>
+        <w:t>${</w:t>
+      </w:r>
+      <w:r>
+        <w:rPr>
+          <w:rFonts w:eastAsia="Times New Roman" w:cs="Times New Roman"/>
+          <w:b/>
+          <w:bCs/>
+          <w:szCs w:val="24"/>
+          <w:highlight w:val="yellow"/>
+          <w:lang w:val="en-US" w:eastAsia="ru-RU"/>
+        </w:rPr>
+        <w:t>floor</w:t>
+      </w:r>
+      <w:r>
+        <w:rPr>
+          <w:rFonts w:eastAsia="Times New Roman" w:cs="Times New Roman"/>
+          <w:b/>
+          <w:bCs/>
+          <w:szCs w:val="24"/>
+          <w:highlight w:val="yellow"/>
+          <w:lang w:eastAsia="ru-RU"/>
+        </w:rPr>
+        <w:t>}</w:t>
       </w:r>
       <w:r>
         <w:rPr>
@@ -1627,7 +1940,7 @@
           <w:highlight w:val="yellow"/>
           <w:lang w:val="ky-KG" w:eastAsia="ru-RU"/>
         </w:rPr>
-        <w:t>164</w:t>
+        <w:t xml:space="preserve"> </w:t>
       </w:r>
       <w:r>
         <w:rPr>
@@ -1638,7 +1951,648 @@
           <w:highlight w:val="yellow"/>
           <w:lang w:eastAsia="ru-RU"/>
         </w:rPr>
+        <w:t>этаж</w:t>
+      </w:r>
+      <w:r>
+        <w:rPr>
+          <w:rFonts w:eastAsia="Times New Roman" w:cs="Times New Roman"/>
+          <w:szCs w:val="24"/>
+          <w:highlight w:val="yellow"/>
+          <w:lang w:eastAsia="ru-RU"/>
+        </w:rPr>
+        <w:t xml:space="preserve">, </w:t>
+      </w:r>
+      <w:r>
+        <w:rPr>
+          <w:rFonts w:eastAsia="Times New Roman" w:cs="Times New Roman"/>
+          <w:b/>
+          <w:szCs w:val="24"/>
+          <w:highlight w:val="yellow"/>
+          <w:lang w:eastAsia="ru-RU"/>
+        </w:rPr>
+        <w:t>3</w:t>
+      </w:r>
+      <w:r>
+        <w:rPr>
+          <w:rFonts w:eastAsia="Times New Roman" w:cs="Times New Roman"/>
+          <w:b/>
+          <w:szCs w:val="24"/>
+          <w:highlight w:val="yellow"/>
+          <w:lang w:eastAsia="ru-RU"/>
+        </w:rPr>
+        <w:t xml:space="preserve"> блок,</w:t>
+      </w:r>
+      <w:r>
+        <w:rPr>
+          <w:rFonts w:eastAsia="Times New Roman" w:cs="Times New Roman"/>
+          <w:szCs w:val="24"/>
+          <w:lang w:eastAsia="ru-RU"/>
+        </w:rPr>
+        <w:t xml:space="preserve"> в многокв</w:t>
+      </w:r>
+      <w:r>
+        <w:rPr>
+          <w:rFonts w:eastAsia="Times New Roman" w:cs="Times New Roman"/>
+          <w:szCs w:val="24"/>
+          <w:lang w:eastAsia="ru-RU"/>
+        </w:rPr>
+        <w:t xml:space="preserve">артирном жилом </w:t>
+      </w:r>
+      <w:r>
+        <w:rPr>
+          <w:rFonts w:eastAsia="Times New Roman" w:cs="Times New Roman"/>
+          <w:szCs w:val="24"/>
+          <w:lang w:eastAsia="ru-RU"/>
+        </w:rPr>
+        <w:t xml:space="preserve">комплексе </w:t>
+      </w:r>
+      <w:r>
+        <w:rPr>
+          <w:rFonts w:eastAsia="Times New Roman" w:cs="Times New Roman"/>
+          <w:b/>
+          <w:szCs w:val="24"/>
+          <w:highlight w:val="yellow"/>
+          <w:lang w:eastAsia="ru-RU"/>
+        </w:rPr>
+        <w:t>«</w:t>
+      </w:r>
+      <w:r>
+        <w:rPr>
+          <w:rFonts w:eastAsia="Times New Roman" w:cs="Times New Roman"/>
+          <w:b/>
+          <w:szCs w:val="24"/>
+          <w:highlight w:val="yellow"/>
+          <w:lang w:val="en-US" w:eastAsia="ru-RU"/>
+        </w:rPr>
+        <w:t>Green</w:t>
+      </w:r>
+      <w:r>
+        <w:rPr>
+          <w:rFonts w:eastAsia="Times New Roman" w:cs="Times New Roman"/>
+          <w:b/>
+          <w:szCs w:val="24"/>
+          <w:highlight w:val="yellow"/>
+          <w:lang w:eastAsia="ru-RU"/>
+        </w:rPr>
+        <w:t xml:space="preserve"> </w:t>
+      </w:r>
+      <w:r>
+        <w:rPr>
+          <w:rFonts w:eastAsia="Times New Roman" w:cs="Times New Roman"/>
+          <w:b/>
+          <w:szCs w:val="24"/>
+          <w:highlight w:val="yellow"/>
+          <w:lang w:val="en-US" w:eastAsia="ru-RU"/>
+        </w:rPr>
+        <w:t>Park</w:t>
+      </w:r>
+      <w:r>
+        <w:rPr>
+          <w:rFonts w:eastAsia="Times New Roman" w:cs="Times New Roman"/>
+          <w:b/>
+          <w:szCs w:val="24"/>
+          <w:highlight w:val="yellow"/>
+          <w:lang w:eastAsia="ru-RU"/>
+        </w:rPr>
+        <w:t>»</w:t>
+      </w:r>
+      <w:r>
+        <w:rPr>
+          <w:rFonts w:eastAsia="Times New Roman" w:cs="Times New Roman"/>
+          <w:szCs w:val="24"/>
+          <w:highlight w:val="yellow"/>
+          <w:lang w:eastAsia="ru-RU"/>
+        </w:rPr>
         <w:t>,</w:t>
+      </w:r>
+      <w:r>
+        <w:rPr>
+          <w:rFonts w:eastAsia="Times New Roman" w:cs="Times New Roman"/>
+          <w:szCs w:val="24"/>
+          <w:lang w:eastAsia="ru-RU"/>
+        </w:rPr>
+        <w:t xml:space="preserve"> ст</w:t>
+      </w:r>
+      <w:r>
+        <w:rPr>
+          <w:rFonts w:eastAsia="Times New Roman" w:cs="Times New Roman"/>
+          <w:szCs w:val="24"/>
+          <w:lang w:eastAsia="ru-RU"/>
+        </w:rPr>
+        <w:t>роящемся по адресу:</w:t>
+      </w:r>
+      <w:r>
+        <w:rPr>
+          <w:rFonts w:eastAsia="Times New Roman" w:cs="Times New Roman"/>
+          <w:szCs w:val="24"/>
+          <w:lang w:eastAsia="ru-RU"/>
+        </w:rPr>
+        <w:t xml:space="preserve"> </w:t>
+      </w:r>
+      <w:proofErr w:type="spellStart"/>
+      <w:r>
+        <w:rPr>
+          <w:rFonts w:eastAsia="Times New Roman" w:cs="Times New Roman"/>
+          <w:szCs w:val="24"/>
+          <w:highlight w:val="red"/>
+          <w:lang w:eastAsia="ru-RU"/>
+        </w:rPr>
+        <w:t>Кыргызская</w:t>
+      </w:r>
+      <w:proofErr w:type="spellEnd"/>
+      <w:r>
+        <w:rPr>
+          <w:rFonts w:eastAsia="Times New Roman" w:cs="Times New Roman"/>
+          <w:szCs w:val="24"/>
+          <w:highlight w:val="red"/>
+          <w:lang w:eastAsia="ru-RU"/>
+        </w:rPr>
+        <w:t xml:space="preserve"> Республика, </w:t>
+      </w:r>
+      <w:proofErr w:type="spellStart"/>
+      <w:r>
+        <w:rPr>
+          <w:rFonts w:eastAsia="Times New Roman" w:cs="Times New Roman"/>
+          <w:szCs w:val="24"/>
+          <w:highlight w:val="red"/>
+          <w:lang w:eastAsia="ru-RU"/>
+        </w:rPr>
+        <w:t>Ошская</w:t>
+      </w:r>
+      <w:proofErr w:type="spellEnd"/>
+      <w:r>
+        <w:rPr>
+          <w:rFonts w:eastAsia="Times New Roman" w:cs="Times New Roman"/>
+          <w:szCs w:val="24"/>
+          <w:highlight w:val="red"/>
+          <w:lang w:eastAsia="ru-RU"/>
+        </w:rPr>
+        <w:t xml:space="preserve"> </w:t>
+      </w:r>
+      <w:proofErr w:type="spellStart"/>
+      <w:r>
+        <w:rPr>
+          <w:rFonts w:eastAsia="Times New Roman" w:cs="Times New Roman"/>
+          <w:szCs w:val="24"/>
+          <w:highlight w:val="red"/>
+          <w:lang w:eastAsia="ru-RU"/>
+        </w:rPr>
+        <w:t>обл</w:t>
+      </w:r>
+      <w:proofErr w:type="spellEnd"/>
+      <w:r>
+        <w:rPr>
+          <w:rFonts w:eastAsia="Times New Roman" w:cs="Times New Roman"/>
+          <w:szCs w:val="24"/>
+          <w:highlight w:val="red"/>
+          <w:lang w:eastAsia="ru-RU"/>
+        </w:rPr>
+        <w:t>, Кара-</w:t>
+      </w:r>
+      <w:proofErr w:type="spellStart"/>
+      <w:r>
+        <w:rPr>
+          <w:rFonts w:eastAsia="Times New Roman" w:cs="Times New Roman"/>
+          <w:szCs w:val="24"/>
+          <w:highlight w:val="red"/>
+          <w:lang w:eastAsia="ru-RU"/>
+        </w:rPr>
+        <w:t>Суйский</w:t>
+      </w:r>
+      <w:proofErr w:type="spellEnd"/>
+      <w:r>
+        <w:rPr>
+          <w:rFonts w:eastAsia="Times New Roman" w:cs="Times New Roman"/>
+          <w:szCs w:val="24"/>
+          <w:highlight w:val="red"/>
+          <w:lang w:eastAsia="ru-RU"/>
+        </w:rPr>
+        <w:t xml:space="preserve"> район, село Кызыл-</w:t>
+      </w:r>
+      <w:proofErr w:type="spellStart"/>
+      <w:r>
+        <w:rPr>
+          <w:rFonts w:eastAsia="Times New Roman" w:cs="Times New Roman"/>
+          <w:szCs w:val="24"/>
+          <w:highlight w:val="red"/>
+          <w:lang w:eastAsia="ru-RU"/>
+        </w:rPr>
+        <w:t>Кыштак</w:t>
+      </w:r>
+      <w:proofErr w:type="spellEnd"/>
+      <w:r>
+        <w:rPr>
+          <w:rFonts w:eastAsia="Times New Roman" w:cs="Times New Roman"/>
+          <w:szCs w:val="24"/>
+          <w:highlight w:val="red"/>
+          <w:lang w:eastAsia="ru-RU"/>
+        </w:rPr>
+        <w:t xml:space="preserve">, ул. </w:t>
+      </w:r>
+      <w:proofErr w:type="spellStart"/>
+      <w:r>
+        <w:rPr>
+          <w:rFonts w:eastAsia="Times New Roman" w:cs="Times New Roman"/>
+          <w:szCs w:val="24"/>
+          <w:highlight w:val="red"/>
+          <w:lang w:eastAsia="ru-RU"/>
+        </w:rPr>
+        <w:t>Беш</w:t>
+      </w:r>
+      <w:proofErr w:type="spellEnd"/>
+      <w:r>
+        <w:rPr>
+          <w:rFonts w:eastAsia="Times New Roman" w:cs="Times New Roman"/>
+          <w:szCs w:val="24"/>
+          <w:highlight w:val="red"/>
+          <w:lang w:eastAsia="ru-RU"/>
+        </w:rPr>
+        <w:t>-Капа 302</w:t>
+      </w:r>
+      <w:r>
+        <w:rPr>
+          <w:rFonts w:eastAsia="Times New Roman" w:cs="Times New Roman"/>
+          <w:szCs w:val="24"/>
+          <w:lang w:eastAsia="ru-RU"/>
+        </w:rPr>
+        <w:t xml:space="preserve"> </w:t>
+      </w:r>
+      <w:r>
+        <w:rPr>
+          <w:rFonts w:eastAsia="Times New Roman" w:cs="Times New Roman"/>
+          <w:szCs w:val="24"/>
+          <w:lang w:eastAsia="ru-RU"/>
+        </w:rPr>
+        <w:t>(далее – «квартира»).</w:t>
+      </w:r>
+    </w:p>
+    <w:p>
+      <w:pPr>
+        <w:jc w:val="both"/>
+        <w:rPr>
+          <w:rFonts w:eastAsia="Times New Roman" w:cs="Times New Roman"/>
+          <w:szCs w:val="24"/>
+          <w:lang w:eastAsia="ru-RU"/>
+        </w:rPr>
+      </w:pPr>
+      <w:r>
+        <w:rPr>
+          <w:rFonts w:eastAsia="Times New Roman" w:cs="Times New Roman"/>
+          <w:szCs w:val="24"/>
+          <w:lang w:eastAsia="ru-RU"/>
+        </w:rPr>
+        <w:t>1.2. Настоящий договор является предварительным. Стороны обязуются заключить основной договор купли-продажи квартиры в течение 60 (шестидесяти) календарных дней после сдачи в эксплуатацию многоквартирного жилого дома и регистрации права собственности Продавца на квартиру или в иной срок готовности оформления квартиры, о чем Покупатель будет предварительно уведомлен Продавцом в порядке, предусмотренном Договором, в государственном органе, осуществляющем регистрацию прав на недвижимо</w:t>
+      </w:r>
+      <w:r>
+        <w:rPr>
+          <w:rFonts w:eastAsia="Times New Roman" w:cs="Times New Roman"/>
+          <w:szCs w:val="24"/>
+          <w:lang w:eastAsia="ru-RU"/>
+        </w:rPr>
+        <w:t>е имущество (далее – «</w:t>
+      </w:r>
+      <w:r>
+        <w:rPr>
+          <w:rFonts w:eastAsia="Times New Roman" w:cs="Times New Roman"/>
+          <w:szCs w:val="24"/>
+          <w:lang w:val="ky-KG" w:eastAsia="ru-RU"/>
+        </w:rPr>
+        <w:t>ГУ Кадастр</w:t>
+      </w:r>
+      <w:r>
+        <w:rPr>
+          <w:rFonts w:eastAsia="Times New Roman" w:cs="Times New Roman"/>
+          <w:szCs w:val="24"/>
+          <w:lang w:eastAsia="ru-RU"/>
+        </w:rPr>
+        <w:t xml:space="preserve">») в </w:t>
+      </w:r>
+      <w:r>
+        <w:rPr>
+          <w:rFonts w:eastAsia="Times New Roman" w:cs="Times New Roman"/>
+          <w:szCs w:val="24"/>
+          <w:lang w:eastAsia="ru-RU"/>
+        </w:rPr>
+        <w:t xml:space="preserve">порядке </w:t>
+      </w:r>
+      <w:r>
+        <w:rPr>
+          <w:rFonts w:eastAsia="Times New Roman" w:cs="Times New Roman"/>
+          <w:szCs w:val="24"/>
+          <w:lang w:eastAsia="ru-RU"/>
+        </w:rPr>
+        <w:t>установ</w:t>
+      </w:r>
+      <w:r>
+        <w:rPr>
+          <w:rFonts w:eastAsia="Times New Roman" w:cs="Times New Roman"/>
+          <w:szCs w:val="24"/>
+          <w:lang w:eastAsia="ru-RU"/>
+        </w:rPr>
+        <w:t>ленном законодательством</w:t>
+      </w:r>
+      <w:r>
+        <w:rPr>
+          <w:rFonts w:eastAsia="Times New Roman" w:cs="Times New Roman"/>
+          <w:szCs w:val="24"/>
+          <w:lang w:eastAsia="ru-RU"/>
+        </w:rPr>
+        <w:t xml:space="preserve">. </w:t>
+      </w:r>
+    </w:p>
+    <w:p>
+      <w:pPr>
+        <w:jc w:val="both"/>
+        <w:rPr>
+          <w:rFonts w:eastAsia="Times New Roman" w:cs="Times New Roman"/>
+          <w:szCs w:val="24"/>
+          <w:lang w:eastAsia="ru-RU"/>
+        </w:rPr>
+      </w:pPr>
+      <w:r>
+        <w:rPr>
+          <w:rFonts w:eastAsia="Times New Roman" w:cs="Times New Roman"/>
+          <w:szCs w:val="24"/>
+          <w:lang w:eastAsia="ru-RU"/>
+        </w:rPr>
+        <w:t xml:space="preserve">1.3. После замера </w:t>
+      </w:r>
+      <w:r>
+        <w:rPr>
+          <w:rFonts w:eastAsia="Times New Roman" w:cs="Times New Roman"/>
+          <w:szCs w:val="24"/>
+          <w:lang w:val="ky-KG" w:eastAsia="ru-RU"/>
+        </w:rPr>
+        <w:t>ГУ “Кадастр”</w:t>
+      </w:r>
+      <w:r>
+        <w:rPr>
+          <w:rFonts w:eastAsia="Times New Roman" w:cs="Times New Roman"/>
+          <w:szCs w:val="24"/>
+          <w:lang w:eastAsia="ru-RU"/>
+        </w:rPr>
+        <w:t xml:space="preserve"> указанная в Предварительном Договоре купли-продажи общая продаваемая площадь квартиры может иметь допустимую погрешность по количеству квадратных метров в сторону увеличения или уменьшения не более чем на 2 (два) </w:t>
+      </w:r>
+      <w:proofErr w:type="spellStart"/>
+      <w:r>
+        <w:rPr>
+          <w:rFonts w:eastAsia="Times New Roman" w:cs="Times New Roman"/>
+          <w:szCs w:val="24"/>
+          <w:lang w:eastAsia="ru-RU"/>
+        </w:rPr>
+        <w:t>кв.м</w:t>
+      </w:r>
+      <w:proofErr w:type="spellEnd"/>
+      <w:r>
+        <w:rPr>
+          <w:rFonts w:eastAsia="Times New Roman" w:cs="Times New Roman"/>
+          <w:szCs w:val="24"/>
+          <w:lang w:eastAsia="ru-RU"/>
+        </w:rPr>
+        <w:t xml:space="preserve">., что не является ненадлежащим исполнением Продавцом обязательств по настоящему Договору.      </w:t>
+      </w:r>
+    </w:p>
+    <w:p>
+      <w:pPr>
+        <w:jc w:val="both"/>
+        <w:rPr>
+          <w:rFonts w:eastAsia="Times New Roman" w:cs="Times New Roman"/>
+          <w:szCs w:val="24"/>
+          <w:lang w:eastAsia="ru-RU"/>
+        </w:rPr>
+      </w:pPr>
+      <w:r>
+        <w:rPr>
+          <w:rFonts w:eastAsia="Times New Roman" w:cs="Times New Roman"/>
+          <w:szCs w:val="24"/>
+          <w:lang w:eastAsia="ru-RU"/>
+        </w:rPr>
+        <w:t>1.4. Покупатель приобретает право собственности на недвижимое имущество после подписания между Сторонами в установленные настоящим Договором сроки основного договора купли-продажи, который по</w:t>
+      </w:r>
+      <w:r>
+        <w:rPr>
+          <w:rFonts w:eastAsia="Times New Roman" w:cs="Times New Roman"/>
+          <w:szCs w:val="24"/>
+          <w:lang w:eastAsia="ru-RU"/>
+        </w:rPr>
+        <w:t xml:space="preserve">длежит регистрации в </w:t>
+      </w:r>
+      <w:r>
+        <w:rPr>
+          <w:rFonts w:eastAsia="Times New Roman" w:cs="Times New Roman"/>
+          <w:szCs w:val="24"/>
+          <w:lang w:val="ky-KG" w:eastAsia="ru-RU"/>
+        </w:rPr>
+        <w:t>ГУ “Кадастр”</w:t>
+      </w:r>
+      <w:r>
+        <w:rPr>
+          <w:rFonts w:eastAsia="Times New Roman" w:cs="Times New Roman"/>
+          <w:szCs w:val="24"/>
+          <w:lang w:eastAsia="ru-RU"/>
+        </w:rPr>
+        <w:t>.</w:t>
+      </w:r>
+    </w:p>
+    <w:p>
+      <w:pPr>
+        <w:jc w:val="both"/>
+        <w:rPr>
+          <w:rFonts w:eastAsia="Times New Roman" w:cs="Times New Roman"/>
+          <w:szCs w:val="24"/>
+          <w:lang w:eastAsia="ru-RU"/>
+        </w:rPr>
+      </w:pPr>
+    </w:p>
+    <w:p>
+      <w:pPr>
+        <w:jc w:val="center"/>
+        <w:rPr>
+          <w:rFonts w:eastAsia="Times New Roman" w:cs="Times New Roman"/>
+          <w:b/>
+          <w:szCs w:val="24"/>
+          <w:lang w:eastAsia="ru-RU"/>
+        </w:rPr>
+      </w:pPr>
+    </w:p>
+    <w:p>
+      <w:pPr>
+        <w:jc w:val="center"/>
+        <w:rPr>
+          <w:rFonts w:eastAsia="Times New Roman" w:cs="Times New Roman"/>
+          <w:b/>
+          <w:szCs w:val="24"/>
+          <w:lang w:eastAsia="ru-RU"/>
+        </w:rPr>
+      </w:pPr>
+    </w:p>
+    <w:p>
+      <w:pPr>
+        <w:jc w:val="center"/>
+        <w:rPr>
+          <w:rFonts w:eastAsia="Times New Roman" w:cs="Times New Roman"/>
+          <w:b/>
+          <w:szCs w:val="24"/>
+          <w:lang w:eastAsia="ru-RU"/>
+        </w:rPr>
+      </w:pPr>
+    </w:p>
+    <w:p>
+      <w:pPr>
+        <w:jc w:val="center"/>
+        <w:rPr>
+          <w:rFonts w:eastAsia="Times New Roman" w:cs="Times New Roman"/>
+          <w:b/>
+          <w:szCs w:val="24"/>
+          <w:lang w:eastAsia="ru-RU"/>
+        </w:rPr>
+      </w:pPr>
+    </w:p>
+    <w:p>
+      <w:pPr>
+        <w:jc w:val="center"/>
+        <w:rPr>
+          <w:rFonts w:eastAsia="Times New Roman" w:cs="Times New Roman"/>
+          <w:b/>
+          <w:szCs w:val="24"/>
+          <w:lang w:eastAsia="ru-RU"/>
+        </w:rPr>
+      </w:pPr>
+      <w:r>
+        <w:rPr>
+          <w:rFonts w:eastAsia="Times New Roman" w:cs="Times New Roman"/>
+          <w:b/>
+          <w:szCs w:val="24"/>
+          <w:lang w:eastAsia="ru-RU"/>
+        </w:rPr>
+        <w:t>2. СУЩЕСТВЕННЫЕ УСЛОВИЯ И ПОРЯДОК ЗАКЛЮЧЕНИЯ</w:t>
+      </w:r>
+    </w:p>
+    <w:p>
+      <w:pPr>
+        <w:jc w:val="center"/>
+        <w:rPr>
+          <w:rFonts w:eastAsia="Times New Roman" w:cs="Times New Roman"/>
+          <w:b/>
+          <w:szCs w:val="24"/>
+          <w:lang w:eastAsia="ru-RU"/>
+        </w:rPr>
+      </w:pPr>
+      <w:r>
+        <w:rPr>
+          <w:rFonts w:eastAsia="Times New Roman" w:cs="Times New Roman"/>
+          <w:b/>
+          <w:szCs w:val="24"/>
+          <w:lang w:eastAsia="ru-RU"/>
+        </w:rPr>
+        <w:lastRenderedPageBreak/>
+        <w:t>ОСНОВНОГО И ПРЕДВАРИТЕЛЬНОГО ДОГОВОРА КУПЛИ ПРОДАЖИ КВАРТИРЫ</w:t>
+      </w:r>
+    </w:p>
+    <w:p>
+      <w:pPr>
+        <w:jc w:val="center"/>
+        <w:rPr>
+          <w:rFonts w:eastAsia="Times New Roman" w:cs="Times New Roman"/>
+          <w:b/>
+          <w:szCs w:val="24"/>
+          <w:lang w:eastAsia="ru-RU"/>
+        </w:rPr>
+      </w:pPr>
+    </w:p>
+    <w:p>
+      <w:pPr>
+        <w:jc w:val="both"/>
+        <w:rPr>
+          <w:rFonts w:eastAsia="Times New Roman" w:cs="Times New Roman"/>
+          <w:szCs w:val="24"/>
+          <w:lang w:eastAsia="ru-RU"/>
+        </w:rPr>
+      </w:pPr>
+      <w:r>
+        <w:rPr>
+          <w:rFonts w:eastAsia="Times New Roman" w:cs="Times New Roman"/>
+          <w:szCs w:val="24"/>
+          <w:lang w:eastAsia="ru-RU"/>
+        </w:rPr>
+        <w:t>2.1. Стороны определили следующие существенные условия основного договора купли-продажи Квартиры:</w:t>
+      </w:r>
+    </w:p>
+    <w:p>
+      <w:pPr>
+        <w:jc w:val="both"/>
+        <w:rPr>
+          <w:rFonts w:eastAsia="Times New Roman" w:cs="Times New Roman"/>
+          <w:szCs w:val="24"/>
+          <w:lang w:eastAsia="ru-RU"/>
+        </w:rPr>
+      </w:pPr>
+      <w:r>
+        <w:rPr>
+          <w:rFonts w:eastAsia="Times New Roman" w:cs="Times New Roman"/>
+          <w:szCs w:val="24"/>
+          <w:lang w:eastAsia="ru-RU"/>
+        </w:rPr>
+        <w:t>2.1.1. Предмет дог</w:t>
+      </w:r>
+      <w:r>
+        <w:rPr>
+          <w:rFonts w:eastAsia="Times New Roman" w:cs="Times New Roman"/>
+          <w:szCs w:val="24"/>
+          <w:lang w:eastAsia="ru-RU"/>
+        </w:rPr>
+        <w:t xml:space="preserve">овора – квартира общей </w:t>
+      </w:r>
+      <w:r>
+        <w:rPr>
+          <w:rFonts w:eastAsia="Times New Roman" w:cs="Times New Roman"/>
+          <w:szCs w:val="24"/>
+          <w:lang w:eastAsia="ru-RU"/>
+        </w:rPr>
+        <w:t>площадью</w:t>
+      </w:r>
+      <w:r>
+        <w:rPr>
+          <w:rFonts w:eastAsia="Times New Roman" w:cs="Times New Roman"/>
+          <w:szCs w:val="24"/>
+          <w:lang w:eastAsia="ru-RU"/>
+        </w:rPr>
+        <w:t xml:space="preserve"> </w:t>
+      </w:r>
+      <w:r>
+        <w:rPr>
+          <w:rFonts w:eastAsia="Times New Roman" w:cs="Times New Roman"/>
+          <w:b/>
+          <w:bCs/>
+          <w:szCs w:val="24"/>
+          <w:highlight w:val="yellow"/>
+          <w:lang w:eastAsia="ru-RU"/>
+        </w:rPr>
+        <w:t>${</w:t>
+      </w:r>
+      <w:proofErr w:type="spellStart"/>
+      <w:r>
+        <w:rPr>
+          <w:rFonts w:eastAsia="Times New Roman" w:cs="Times New Roman"/>
+          <w:b/>
+          <w:bCs/>
+          <w:szCs w:val="24"/>
+          <w:highlight w:val="yellow"/>
+          <w:lang w:val="en-US" w:eastAsia="ru-RU"/>
+        </w:rPr>
+        <w:t>sq</w:t>
+      </w:r>
+      <w:proofErr w:type="spellEnd"/>
+      <w:r>
+        <w:rPr>
+          <w:rFonts w:eastAsia="Times New Roman" w:cs="Times New Roman"/>
+          <w:b/>
+          <w:bCs/>
+          <w:szCs w:val="24"/>
+          <w:highlight w:val="yellow"/>
+          <w:lang w:eastAsia="ru-RU"/>
+        </w:rPr>
+        <w:t>}</w:t>
       </w:r>
       <w:r>
         <w:rPr>
@@ -1660,138 +2614,297 @@
           <w:highlight w:val="yellow"/>
           <w:lang w:val="ky-KG" w:eastAsia="ru-RU"/>
         </w:rPr>
-        <w:t>6</w:t>
-      </w:r>
-      <w:r>
-        <w:rPr>
-          <w:rFonts w:eastAsia="Times New Roman" w:cs="Times New Roman"/>
-          <w:b/>
-          <w:bCs/>
+        <w:t>кв. м</w:t>
+      </w:r>
+      <w:r>
+        <w:rPr>
+          <w:rFonts w:eastAsia="Times New Roman" w:cs="Times New Roman"/>
           <w:szCs w:val="24"/>
           <w:highlight w:val="yellow"/>
           <w:lang w:val="ky-KG" w:eastAsia="ru-RU"/>
         </w:rPr>
+        <w:t>,</w:t>
+      </w:r>
+      <w:r>
+        <w:rPr>
+          <w:rFonts w:eastAsia="Times New Roman" w:cs="Times New Roman"/>
+          <w:szCs w:val="24"/>
+          <w:lang w:val="ky-KG" w:eastAsia="ru-RU"/>
+        </w:rPr>
         <w:t xml:space="preserve"> </w:t>
       </w:r>
       <w:r>
         <w:rPr>
           <w:rFonts w:eastAsia="Times New Roman" w:cs="Times New Roman"/>
+          <w:szCs w:val="24"/>
+          <w:lang w:eastAsia="ru-RU"/>
+        </w:rPr>
+        <w:t>что включает в себя жилые</w:t>
+      </w:r>
+      <w:r>
+        <w:rPr>
+          <w:rFonts w:eastAsia="Times New Roman" w:cs="Times New Roman"/>
+          <w:szCs w:val="24"/>
+          <w:lang w:eastAsia="ru-RU"/>
+        </w:rPr>
+        <w:t>(</w:t>
+      </w:r>
+      <w:proofErr w:type="spellStart"/>
+      <w:r>
+        <w:rPr>
+          <w:rFonts w:eastAsia="Times New Roman" w:cs="Times New Roman"/>
+          <w:szCs w:val="24"/>
+          <w:lang w:eastAsia="ru-RU"/>
+        </w:rPr>
+        <w:t>ую</w:t>
+      </w:r>
+      <w:proofErr w:type="spellEnd"/>
+      <w:r>
+        <w:rPr>
+          <w:rFonts w:eastAsia="Times New Roman" w:cs="Times New Roman"/>
+          <w:szCs w:val="24"/>
+          <w:lang w:eastAsia="ru-RU"/>
+        </w:rPr>
+        <w:t>) комнаты(у), кухню, ванную(</w:t>
+      </w:r>
+      <w:proofErr w:type="spellStart"/>
+      <w:r>
+        <w:rPr>
+          <w:rFonts w:eastAsia="Times New Roman" w:cs="Times New Roman"/>
+          <w:szCs w:val="24"/>
+          <w:lang w:eastAsia="ru-RU"/>
+        </w:rPr>
+        <w:t>ые</w:t>
+      </w:r>
+      <w:proofErr w:type="spellEnd"/>
+      <w:r>
+        <w:rPr>
+          <w:rFonts w:eastAsia="Times New Roman" w:cs="Times New Roman"/>
+          <w:szCs w:val="24"/>
+          <w:lang w:eastAsia="ru-RU"/>
+        </w:rPr>
+        <w:t>) комнату(ы), прихожую, балконы, лоджии, гардеробные помещения, оборудованные согласно перечня, прилагаемого к настоящему Договору и являющегося неотъемлемой частью на</w:t>
+      </w:r>
+      <w:r>
+        <w:rPr>
+          <w:rFonts w:eastAsia="Times New Roman" w:cs="Times New Roman"/>
+          <w:szCs w:val="24"/>
+          <w:lang w:eastAsia="ru-RU"/>
+        </w:rPr>
+        <w:t>стоящего Договора (Приложение №2</w:t>
+      </w:r>
+      <w:r>
+        <w:rPr>
+          <w:rFonts w:eastAsia="Times New Roman" w:cs="Times New Roman"/>
+          <w:szCs w:val="24"/>
+          <w:lang w:eastAsia="ru-RU"/>
+        </w:rPr>
+        <w:t xml:space="preserve">). Отсутствие в документах, </w:t>
+      </w:r>
+      <w:r>
+        <w:rPr>
+          <w:rFonts w:eastAsia="Times New Roman" w:cs="Times New Roman"/>
+          <w:szCs w:val="24"/>
+          <w:lang w:eastAsia="ru-RU"/>
+        </w:rPr>
+        <w:t>оформляемых органами Г</w:t>
+      </w:r>
+      <w:r>
+        <w:rPr>
+          <w:rFonts w:eastAsia="Times New Roman" w:cs="Times New Roman"/>
+          <w:szCs w:val="24"/>
+          <w:lang w:val="ky-KG" w:eastAsia="ru-RU"/>
+        </w:rPr>
+        <w:t>У “Кадастр”</w:t>
+      </w:r>
+      <w:r>
+        <w:rPr>
+          <w:rFonts w:eastAsia="Times New Roman" w:cs="Times New Roman"/>
+          <w:szCs w:val="24"/>
+          <w:lang w:eastAsia="ru-RU"/>
+        </w:rPr>
+        <w:t xml:space="preserve"> указания на площади балконов, лоджий, террас в составе полезной площади Квартиры, не является ненадлежащим исполнением </w:t>
+      </w:r>
+      <w:r>
+        <w:rPr>
+          <w:rFonts w:eastAsia="Times New Roman" w:cs="Times New Roman"/>
+          <w:szCs w:val="24"/>
+          <w:lang w:eastAsia="ru-RU"/>
+        </w:rPr>
+        <w:t>обязательств Продавцом</w:t>
+      </w:r>
+      <w:r>
+        <w:rPr>
+          <w:rFonts w:eastAsia="Times New Roman" w:cs="Times New Roman"/>
+          <w:szCs w:val="24"/>
+          <w:lang w:eastAsia="ru-RU"/>
+        </w:rPr>
+        <w:t>.</w:t>
+      </w:r>
+    </w:p>
+    <w:p>
+      <w:pPr>
+        <w:jc w:val="both"/>
+        <w:rPr>
+          <w:rFonts w:eastAsia="Times New Roman" w:cs="Times New Roman"/>
+          <w:szCs w:val="24"/>
+          <w:lang w:eastAsia="ru-RU"/>
+        </w:rPr>
+      </w:pPr>
+      <w:r>
+        <w:rPr>
+          <w:rFonts w:eastAsia="Times New Roman" w:cs="Times New Roman"/>
+          <w:szCs w:val="24"/>
+          <w:lang w:eastAsia="ru-RU"/>
+        </w:rPr>
+        <w:t>2.1.2. Реализуемая стоимость квартиры определена Сторо</w:t>
+      </w:r>
+      <w:r>
+        <w:rPr>
+          <w:rFonts w:eastAsia="Times New Roman" w:cs="Times New Roman"/>
+          <w:szCs w:val="24"/>
+          <w:lang w:eastAsia="ru-RU"/>
+        </w:rPr>
+        <w:t>нами в сумме</w:t>
+      </w:r>
+      <w:r>
+        <w:rPr>
+          <w:rFonts w:eastAsia="Times New Roman" w:cs="Times New Roman"/>
+          <w:szCs w:val="24"/>
+          <w:lang w:eastAsia="ru-RU"/>
+        </w:rPr>
+        <w:t>, с учетом налогов</w:t>
+      </w:r>
+      <w:r>
+        <w:rPr>
+          <w:rFonts w:eastAsia="Times New Roman" w:cs="Times New Roman"/>
+          <w:szCs w:val="24"/>
+          <w:lang w:eastAsia="ru-RU"/>
+        </w:rPr>
+        <w:t xml:space="preserve"> </w:t>
+      </w:r>
+      <w:r>
+        <w:rPr>
+          <w:rFonts w:eastAsia="Times New Roman" w:cs="Times New Roman"/>
           <w:b/>
           <w:bCs/>
           <w:szCs w:val="24"/>
           <w:highlight w:val="yellow"/>
           <w:lang w:eastAsia="ru-RU"/>
         </w:rPr>
-        <w:t>этаж</w:t>
-      </w:r>
-      <w:r>
-        <w:rPr>
-          <w:rFonts w:eastAsia="Times New Roman" w:cs="Times New Roman"/>
-          <w:szCs w:val="24"/>
-          <w:highlight w:val="yellow"/>
-          <w:lang w:eastAsia="ru-RU"/>
-        </w:rPr>
-        <w:t xml:space="preserve">, </w:t>
-      </w:r>
-      <w:r>
-        <w:rPr>
-          <w:rFonts w:eastAsia="Times New Roman" w:cs="Times New Roman"/>
-          <w:b/>
-          <w:szCs w:val="24"/>
-          <w:highlight w:val="yellow"/>
-          <w:lang w:eastAsia="ru-RU"/>
-        </w:rPr>
-        <w:t>3</w:t>
-      </w:r>
-      <w:r>
-        <w:rPr>
-          <w:rFonts w:eastAsia="Times New Roman" w:cs="Times New Roman"/>
-          <w:b/>
-          <w:szCs w:val="24"/>
-          <w:highlight w:val="yellow"/>
-          <w:lang w:eastAsia="ru-RU"/>
-        </w:rPr>
-        <w:t xml:space="preserve"> блок,</w:t>
-      </w:r>
-      <w:r>
-        <w:rPr>
-          <w:rFonts w:eastAsia="Times New Roman" w:cs="Times New Roman"/>
-          <w:szCs w:val="24"/>
-          <w:lang w:eastAsia="ru-RU"/>
-        </w:rPr>
-        <w:t xml:space="preserve"> в многокв</w:t>
-      </w:r>
-      <w:r>
-        <w:rPr>
-          <w:rFonts w:eastAsia="Times New Roman" w:cs="Times New Roman"/>
-          <w:szCs w:val="24"/>
-          <w:lang w:eastAsia="ru-RU"/>
-        </w:rPr>
-        <w:t xml:space="preserve">артирном жилом </w:t>
-      </w:r>
-      <w:r>
-        <w:rPr>
-          <w:rFonts w:eastAsia="Times New Roman" w:cs="Times New Roman"/>
-          <w:szCs w:val="24"/>
-          <w:lang w:eastAsia="ru-RU"/>
-        </w:rPr>
-        <w:t xml:space="preserve">комплексе </w:t>
-      </w:r>
-      <w:r>
-        <w:rPr>
-          <w:rFonts w:eastAsia="Times New Roman" w:cs="Times New Roman"/>
-          <w:b/>
-          <w:szCs w:val="24"/>
-          <w:highlight w:val="yellow"/>
-          <w:lang w:eastAsia="ru-RU"/>
-        </w:rPr>
-        <w:t>«</w:t>
-      </w:r>
-      <w:r>
-        <w:rPr>
-          <w:rFonts w:eastAsia="Times New Roman" w:cs="Times New Roman"/>
-          <w:b/>
+        <w:t>${</w:t>
+      </w:r>
+      <w:r>
+        <w:rPr>
+          <w:rFonts w:eastAsia="Times New Roman" w:cs="Times New Roman"/>
+          <w:b/>
+          <w:bCs/>
           <w:szCs w:val="24"/>
           <w:highlight w:val="yellow"/>
           <w:lang w:val="en-US" w:eastAsia="ru-RU"/>
         </w:rPr>
-        <w:t>Green</w:t>
-      </w:r>
-      <w:r>
-        <w:rPr>
-          <w:rFonts w:eastAsia="Times New Roman" w:cs="Times New Roman"/>
-          <w:b/>
+        <w:t>amount</w:t>
+      </w:r>
+      <w:r>
+        <w:rPr>
+          <w:rFonts w:eastAsia="Times New Roman" w:cs="Times New Roman"/>
+          <w:b/>
+          <w:bCs/>
           <w:szCs w:val="24"/>
           <w:highlight w:val="yellow"/>
           <w:lang w:eastAsia="ru-RU"/>
         </w:rPr>
+        <w:t>}</w:t>
+      </w:r>
+      <w:r>
+        <w:rPr>
+          <w:rFonts w:eastAsia="Times New Roman" w:cs="Times New Roman"/>
+          <w:b/>
+          <w:bCs/>
+          <w:szCs w:val="24"/>
+          <w:highlight w:val="yellow"/>
+          <w:lang w:val="ky-KG" w:eastAsia="ru-RU"/>
+        </w:rPr>
         <w:t xml:space="preserve"> </w:t>
       </w:r>
       <w:r>
         <w:rPr>
           <w:rFonts w:eastAsia="Times New Roman" w:cs="Times New Roman"/>
           <w:b/>
+          <w:bCs/>
+          <w:szCs w:val="24"/>
+          <w:highlight w:val="yellow"/>
+          <w:lang w:eastAsia="ru-RU"/>
+        </w:rPr>
+        <w:t>(</w:t>
+      </w:r>
+      <w:r>
+        <w:rPr>
+          <w:rFonts w:eastAsia="Times New Roman" w:cs="Times New Roman"/>
+          <w:b/>
+          <w:szCs w:val="24"/>
+          <w:lang w:eastAsia="ru-RU"/>
+        </w:rPr>
+        <w:t>$</w:t>
+      </w:r>
+      <w:r>
+        <w:rPr>
+          <w:b/>
+          <w:highlight w:val="yellow"/>
+        </w:rPr>
+        <w:t>{</w:t>
+      </w:r>
+      <w:r>
+        <w:rPr>
+          <w:rFonts w:eastAsia="Times New Roman" w:cs="Times New Roman"/>
+          <w:b/>
+          <w:bCs/>
           <w:szCs w:val="24"/>
           <w:highlight w:val="yellow"/>
           <w:lang w:val="en-US" w:eastAsia="ru-RU"/>
         </w:rPr>
-        <w:t>Park</w:t>
-      </w:r>
-      <w:r>
-        <w:rPr>
-          <w:rFonts w:eastAsia="Times New Roman" w:cs="Times New Roman"/>
-          <w:b/>
-          <w:szCs w:val="24"/>
+        <w:t>amount</w:t>
+      </w:r>
+      <w:proofErr w:type="spellStart"/>
+      <w:r>
+        <w:rPr>
+          <w:b/>
           <w:highlight w:val="yellow"/>
-          <w:lang w:eastAsia="ru-RU"/>
-        </w:rPr>
-        <w:t>»</w:t>
-      </w:r>
-      <w:r>
-        <w:rPr>
-          <w:rFonts w:eastAsia="Times New Roman" w:cs="Times New Roman"/>
-          <w:szCs w:val="24"/>
+        </w:rPr>
+        <w:t>str</w:t>
+      </w:r>
+      <w:proofErr w:type="spellEnd"/>
+      <w:r>
+        <w:rPr>
+          <w:b/>
           <w:highlight w:val="yellow"/>
+        </w:rPr>
+        <w:t>}</w:t>
+      </w:r>
+      <w:r>
+        <w:rPr>
+          <w:rFonts w:eastAsia="Times New Roman" w:cs="Times New Roman"/>
+          <w:szCs w:val="24"/>
+          <w:highlight w:val="yellow"/>
+          <w:lang w:eastAsia="ru-RU"/>
+        </w:rPr>
+        <w:t xml:space="preserve">) </w:t>
+      </w:r>
+      <w:r>
+        <w:rPr>
+          <w:rFonts w:eastAsia="Times New Roman" w:cs="Times New Roman"/>
+          <w:b/>
+          <w:szCs w:val="24"/>
+          <w:highlight w:val="yellow"/>
+          <w:lang w:eastAsia="ru-RU"/>
+        </w:rPr>
+        <w:t>долларов США</w:t>
+      </w:r>
+      <w:r>
+        <w:rPr>
+          <w:rFonts w:eastAsia="Times New Roman" w:cs="Times New Roman"/>
+          <w:szCs w:val="24"/>
+          <w:highlight w:val="yellow"/>
           <w:lang w:eastAsia="ru-RU"/>
         </w:rPr>
         <w:t>,</w:t>
@@ -1802,493 +2915,55 @@
           <w:szCs w:val="24"/>
           <w:lang w:eastAsia="ru-RU"/>
         </w:rPr>
-        <w:t xml:space="preserve"> ст</w:t>
-      </w:r>
-      <w:r>
-        <w:rPr>
-          <w:rFonts w:eastAsia="Times New Roman" w:cs="Times New Roman"/>
-          <w:szCs w:val="24"/>
-          <w:lang w:eastAsia="ru-RU"/>
-        </w:rPr>
-        <w:t>роящемся по адресу:</w:t>
-      </w:r>
-      <w:r>
-        <w:rPr>
-          <w:rFonts w:eastAsia="Times New Roman" w:cs="Times New Roman"/>
-          <w:szCs w:val="24"/>
-          <w:lang w:eastAsia="ru-RU"/>
-        </w:rPr>
         <w:t xml:space="preserve"> </w:t>
       </w:r>
-      <w:proofErr w:type="spellStart"/>
-      <w:r>
-        <w:rPr>
-          <w:rFonts w:eastAsia="Times New Roman" w:cs="Times New Roman"/>
-          <w:szCs w:val="24"/>
-          <w:highlight w:val="red"/>
-          <w:lang w:eastAsia="ru-RU"/>
-        </w:rPr>
-        <w:t>Кыргызская</w:t>
-      </w:r>
-      <w:proofErr w:type="spellEnd"/>
-      <w:r>
-        <w:rPr>
-          <w:rFonts w:eastAsia="Times New Roman" w:cs="Times New Roman"/>
-          <w:szCs w:val="24"/>
-          <w:highlight w:val="red"/>
-          <w:lang w:eastAsia="ru-RU"/>
-        </w:rPr>
-        <w:t xml:space="preserve"> Республика, </w:t>
-      </w:r>
-      <w:proofErr w:type="spellStart"/>
-      <w:r>
-        <w:rPr>
-          <w:rFonts w:eastAsia="Times New Roman" w:cs="Times New Roman"/>
-          <w:szCs w:val="24"/>
-          <w:highlight w:val="red"/>
-          <w:lang w:eastAsia="ru-RU"/>
-        </w:rPr>
-        <w:t>Ошская</w:t>
-      </w:r>
-      <w:proofErr w:type="spellEnd"/>
-      <w:r>
-        <w:rPr>
-          <w:rFonts w:eastAsia="Times New Roman" w:cs="Times New Roman"/>
-          <w:szCs w:val="24"/>
-          <w:highlight w:val="red"/>
-          <w:lang w:eastAsia="ru-RU"/>
-        </w:rPr>
-        <w:t xml:space="preserve"> </w:t>
-      </w:r>
-      <w:proofErr w:type="spellStart"/>
-      <w:r>
-        <w:rPr>
-          <w:rFonts w:eastAsia="Times New Roman" w:cs="Times New Roman"/>
-          <w:szCs w:val="24"/>
-          <w:highlight w:val="red"/>
-          <w:lang w:eastAsia="ru-RU"/>
-        </w:rPr>
-        <w:t>обл</w:t>
-      </w:r>
-      <w:proofErr w:type="spellEnd"/>
-      <w:r>
-        <w:rPr>
-          <w:rFonts w:eastAsia="Times New Roman" w:cs="Times New Roman"/>
-          <w:szCs w:val="24"/>
-          <w:highlight w:val="red"/>
-          <w:lang w:eastAsia="ru-RU"/>
-        </w:rPr>
-        <w:t>, Кара-</w:t>
-      </w:r>
-      <w:proofErr w:type="spellStart"/>
-      <w:r>
-        <w:rPr>
-          <w:rFonts w:eastAsia="Times New Roman" w:cs="Times New Roman"/>
-          <w:szCs w:val="24"/>
-          <w:highlight w:val="red"/>
-          <w:lang w:eastAsia="ru-RU"/>
-        </w:rPr>
-        <w:t>Суйский</w:t>
-      </w:r>
-      <w:proofErr w:type="spellEnd"/>
-      <w:r>
-        <w:rPr>
-          <w:rFonts w:eastAsia="Times New Roman" w:cs="Times New Roman"/>
-          <w:szCs w:val="24"/>
-          <w:highlight w:val="red"/>
-          <w:lang w:eastAsia="ru-RU"/>
-        </w:rPr>
-        <w:t xml:space="preserve"> район, село Кызыл-</w:t>
-      </w:r>
-      <w:proofErr w:type="spellStart"/>
-      <w:r>
-        <w:rPr>
-          <w:rFonts w:eastAsia="Times New Roman" w:cs="Times New Roman"/>
-          <w:szCs w:val="24"/>
-          <w:highlight w:val="red"/>
-          <w:lang w:eastAsia="ru-RU"/>
-        </w:rPr>
-        <w:t>Кыштак</w:t>
-      </w:r>
-      <w:proofErr w:type="spellEnd"/>
-      <w:r>
-        <w:rPr>
-          <w:rFonts w:eastAsia="Times New Roman" w:cs="Times New Roman"/>
-          <w:szCs w:val="24"/>
-          <w:highlight w:val="red"/>
-          <w:lang w:eastAsia="ru-RU"/>
-        </w:rPr>
-        <w:t xml:space="preserve">, ул. </w:t>
-      </w:r>
-      <w:proofErr w:type="spellStart"/>
-      <w:r>
-        <w:rPr>
-          <w:rFonts w:eastAsia="Times New Roman" w:cs="Times New Roman"/>
-          <w:szCs w:val="24"/>
-          <w:highlight w:val="red"/>
-          <w:lang w:eastAsia="ru-RU"/>
-        </w:rPr>
-        <w:t>Беш</w:t>
-      </w:r>
-      <w:proofErr w:type="spellEnd"/>
-      <w:r>
-        <w:rPr>
-          <w:rFonts w:eastAsia="Times New Roman" w:cs="Times New Roman"/>
-          <w:szCs w:val="24"/>
-          <w:highlight w:val="red"/>
-          <w:lang w:eastAsia="ru-RU"/>
-        </w:rPr>
-        <w:t>-Капа 302</w:t>
-      </w:r>
-      <w:r>
-        <w:rPr>
-          <w:rFonts w:eastAsia="Times New Roman" w:cs="Times New Roman"/>
-          <w:szCs w:val="24"/>
-          <w:lang w:eastAsia="ru-RU"/>
-        </w:rPr>
-        <w:t xml:space="preserve"> </w:t>
-      </w:r>
-      <w:r>
-        <w:rPr>
-          <w:rFonts w:eastAsia="Times New Roman" w:cs="Times New Roman"/>
-          <w:szCs w:val="24"/>
-          <w:lang w:eastAsia="ru-RU"/>
-        </w:rPr>
-        <w:t>(далее – «квартира»).</w:t>
-      </w:r>
-    </w:p>
-    <w:p>
-      <w:pPr>
-        <w:jc w:val="both"/>
-        <w:rPr>
-          <w:rFonts w:eastAsia="Times New Roman" w:cs="Times New Roman"/>
-          <w:szCs w:val="24"/>
-          <w:lang w:eastAsia="ru-RU"/>
-        </w:rPr>
-      </w:pPr>
-      <w:r>
-        <w:rPr>
-          <w:rFonts w:eastAsia="Times New Roman" w:cs="Times New Roman"/>
-          <w:szCs w:val="24"/>
-          <w:lang w:eastAsia="ru-RU"/>
-        </w:rPr>
-        <w:t>1.2. Настоящий договор является предварительным. Стороны обязуются заключить основной договор купли-продажи квартиры в течение 60 (шестидесяти) календарных дней после сдачи в эксплуатацию многоквартирного жилого дома и регистрации права собственности Продавца на квартиру или в иной срок готовности оформления квартиры, о чем Покупатель будет предварительно уведомлен Продавцом в порядке, предусмотренном Договором, в государственном органе, осуществляющем регистрацию прав на недвижимо</w:t>
-      </w:r>
-      <w:r>
-        <w:rPr>
-          <w:rFonts w:eastAsia="Times New Roman" w:cs="Times New Roman"/>
-          <w:szCs w:val="24"/>
-          <w:lang w:eastAsia="ru-RU"/>
-        </w:rPr>
-        <w:t>е имущество (далее – «</w:t>
-      </w:r>
-      <w:r>
-        <w:rPr>
-          <w:rFonts w:eastAsia="Times New Roman" w:cs="Times New Roman"/>
-          <w:szCs w:val="24"/>
-          <w:lang w:val="ky-KG" w:eastAsia="ru-RU"/>
-        </w:rPr>
-        <w:t>ГУ Кадастр</w:t>
-      </w:r>
-      <w:r>
-        <w:rPr>
-          <w:rFonts w:eastAsia="Times New Roman" w:cs="Times New Roman"/>
-          <w:szCs w:val="24"/>
-          <w:lang w:eastAsia="ru-RU"/>
-        </w:rPr>
-        <w:t xml:space="preserve">») в </w:t>
-      </w:r>
-      <w:r>
-        <w:rPr>
-          <w:rFonts w:eastAsia="Times New Roman" w:cs="Times New Roman"/>
-          <w:szCs w:val="24"/>
-          <w:lang w:eastAsia="ru-RU"/>
-        </w:rPr>
-        <w:t xml:space="preserve">порядке </w:t>
-      </w:r>
-      <w:r>
-        <w:rPr>
-          <w:rFonts w:eastAsia="Times New Roman" w:cs="Times New Roman"/>
-          <w:szCs w:val="24"/>
-          <w:lang w:eastAsia="ru-RU"/>
-        </w:rPr>
-        <w:t>установ</w:t>
-      </w:r>
-      <w:r>
-        <w:rPr>
-          <w:rFonts w:eastAsia="Times New Roman" w:cs="Times New Roman"/>
-          <w:szCs w:val="24"/>
-          <w:lang w:eastAsia="ru-RU"/>
-        </w:rPr>
-        <w:t>ленном законодательством</w:t>
-      </w:r>
-      <w:r>
-        <w:rPr>
-          <w:rFonts w:eastAsia="Times New Roman" w:cs="Times New Roman"/>
-          <w:szCs w:val="24"/>
-          <w:lang w:eastAsia="ru-RU"/>
-        </w:rPr>
-        <w:t xml:space="preserve">. </w:t>
-      </w:r>
-    </w:p>
-    <w:p>
-      <w:pPr>
-        <w:jc w:val="both"/>
-        <w:rPr>
-          <w:rFonts w:eastAsia="Times New Roman" w:cs="Times New Roman"/>
-          <w:szCs w:val="24"/>
-          <w:lang w:eastAsia="ru-RU"/>
-        </w:rPr>
-      </w:pPr>
-      <w:r>
-        <w:rPr>
-          <w:rFonts w:eastAsia="Times New Roman" w:cs="Times New Roman"/>
-          <w:szCs w:val="24"/>
-          <w:lang w:eastAsia="ru-RU"/>
-        </w:rPr>
-        <w:t xml:space="preserve">1.3. После замера </w:t>
-      </w:r>
-      <w:r>
-        <w:rPr>
-          <w:rFonts w:eastAsia="Times New Roman" w:cs="Times New Roman"/>
-          <w:szCs w:val="24"/>
-          <w:lang w:val="ky-KG" w:eastAsia="ru-RU"/>
-        </w:rPr>
-        <w:t>ГУ “Кадастр”</w:t>
-      </w:r>
-      <w:r>
-        <w:rPr>
-          <w:rFonts w:eastAsia="Times New Roman" w:cs="Times New Roman"/>
-          <w:szCs w:val="24"/>
-          <w:lang w:eastAsia="ru-RU"/>
-        </w:rPr>
-        <w:t xml:space="preserve"> указанная в Предварительном Договоре купли-продажи общая продаваемая площадь квартиры может иметь допустимую погрешность по количеству квадратных метров в сторону увеличения или уменьшения не более чем на 2 (два) </w:t>
-      </w:r>
-      <w:proofErr w:type="spellStart"/>
-      <w:r>
-        <w:rPr>
-          <w:rFonts w:eastAsia="Times New Roman" w:cs="Times New Roman"/>
-          <w:szCs w:val="24"/>
-          <w:lang w:eastAsia="ru-RU"/>
-        </w:rPr>
-        <w:t>кв.м</w:t>
-      </w:r>
-      <w:proofErr w:type="spellEnd"/>
-      <w:r>
-        <w:rPr>
-          <w:rFonts w:eastAsia="Times New Roman" w:cs="Times New Roman"/>
-          <w:szCs w:val="24"/>
-          <w:lang w:eastAsia="ru-RU"/>
-        </w:rPr>
-        <w:t xml:space="preserve">., что не является ненадлежащим исполнением Продавцом обязательств по настоящему Договору.      </w:t>
-      </w:r>
-    </w:p>
-    <w:p>
-      <w:pPr>
-        <w:jc w:val="both"/>
-        <w:rPr>
-          <w:rFonts w:eastAsia="Times New Roman" w:cs="Times New Roman"/>
-          <w:szCs w:val="24"/>
-          <w:lang w:eastAsia="ru-RU"/>
-        </w:rPr>
-      </w:pPr>
-      <w:r>
-        <w:rPr>
-          <w:rFonts w:eastAsia="Times New Roman" w:cs="Times New Roman"/>
-          <w:szCs w:val="24"/>
-          <w:lang w:eastAsia="ru-RU"/>
-        </w:rPr>
-        <w:t>1.4. Покупатель приобретает право собственности на недвижимое имущество после подписания между Сторонами в установленные настоящим Договором сроки основного договора купли-продажи, который по</w:t>
-      </w:r>
-      <w:r>
-        <w:rPr>
-          <w:rFonts w:eastAsia="Times New Roman" w:cs="Times New Roman"/>
-          <w:szCs w:val="24"/>
-          <w:lang w:eastAsia="ru-RU"/>
-        </w:rPr>
-        <w:t xml:space="preserve">длежит регистрации в </w:t>
-      </w:r>
-      <w:r>
-        <w:rPr>
-          <w:rFonts w:eastAsia="Times New Roman" w:cs="Times New Roman"/>
-          <w:szCs w:val="24"/>
-          <w:lang w:val="ky-KG" w:eastAsia="ru-RU"/>
-        </w:rPr>
-        <w:t>ГУ “Кадастр”</w:t>
-      </w:r>
-      <w:r>
-        <w:rPr>
-          <w:rFonts w:eastAsia="Times New Roman" w:cs="Times New Roman"/>
-          <w:szCs w:val="24"/>
-          <w:lang w:eastAsia="ru-RU"/>
-        </w:rPr>
-        <w:t>.</w:t>
-      </w:r>
-    </w:p>
-    <w:p>
-      <w:pPr>
-        <w:jc w:val="both"/>
-        <w:rPr>
-          <w:rFonts w:eastAsia="Times New Roman" w:cs="Times New Roman"/>
-          <w:szCs w:val="24"/>
-          <w:lang w:eastAsia="ru-RU"/>
-        </w:rPr>
-      </w:pPr>
-    </w:p>
-    <w:p>
-      <w:pPr>
-        <w:jc w:val="center"/>
-        <w:rPr>
-          <w:rFonts w:eastAsia="Times New Roman" w:cs="Times New Roman"/>
-          <w:b/>
-          <w:szCs w:val="24"/>
-          <w:lang w:eastAsia="ru-RU"/>
-        </w:rPr>
-      </w:pPr>
-    </w:p>
-    <w:p>
-      <w:pPr>
-        <w:jc w:val="center"/>
-        <w:rPr>
-          <w:rFonts w:eastAsia="Times New Roman" w:cs="Times New Roman"/>
-          <w:b/>
-          <w:szCs w:val="24"/>
-          <w:lang w:eastAsia="ru-RU"/>
-        </w:rPr>
-      </w:pPr>
-    </w:p>
-    <w:p>
-      <w:pPr>
-        <w:jc w:val="center"/>
-        <w:rPr>
-          <w:rFonts w:eastAsia="Times New Roman" w:cs="Times New Roman"/>
-          <w:b/>
-          <w:szCs w:val="24"/>
-          <w:lang w:eastAsia="ru-RU"/>
-        </w:rPr>
-      </w:pPr>
-    </w:p>
-    <w:p>
-      <w:pPr>
-        <w:jc w:val="center"/>
-        <w:rPr>
-          <w:rFonts w:eastAsia="Times New Roman" w:cs="Times New Roman"/>
-          <w:b/>
-          <w:szCs w:val="24"/>
-          <w:lang w:eastAsia="ru-RU"/>
-        </w:rPr>
-      </w:pPr>
-    </w:p>
-    <w:p>
-      <w:pPr>
-        <w:jc w:val="center"/>
-        <w:rPr>
-          <w:rFonts w:eastAsia="Times New Roman" w:cs="Times New Roman"/>
-          <w:b/>
-          <w:szCs w:val="24"/>
-          <w:lang w:eastAsia="ru-RU"/>
-        </w:rPr>
-      </w:pPr>
-      <w:r>
-        <w:rPr>
-          <w:rFonts w:eastAsia="Times New Roman" w:cs="Times New Roman"/>
-          <w:b/>
-          <w:szCs w:val="24"/>
-          <w:lang w:eastAsia="ru-RU"/>
-        </w:rPr>
-        <w:t>2. СУЩЕСТВЕННЫЕ УСЛОВИЯ И ПОРЯДОК ЗАКЛЮЧЕНИЯ</w:t>
-      </w:r>
-    </w:p>
-    <w:p>
-      <w:pPr>
-        <w:jc w:val="center"/>
-        <w:rPr>
-          <w:rFonts w:eastAsia="Times New Roman" w:cs="Times New Roman"/>
-          <w:b/>
-          <w:szCs w:val="24"/>
-          <w:lang w:eastAsia="ru-RU"/>
-        </w:rPr>
-      </w:pPr>
-      <w:r>
-        <w:rPr>
-          <w:rFonts w:eastAsia="Times New Roman" w:cs="Times New Roman"/>
-          <w:b/>
-          <w:szCs w:val="24"/>
-          <w:lang w:eastAsia="ru-RU"/>
-        </w:rPr>
-        <w:t>ОСНОВНОГО И ПРЕДВАРИТЕЛЬНОГО ДОГОВОРА КУПЛИ ПРОДАЖИ КВАРТИРЫ</w:t>
-      </w:r>
-    </w:p>
-    <w:p>
-      <w:pPr>
-        <w:jc w:val="center"/>
-        <w:rPr>
-          <w:rFonts w:eastAsia="Times New Roman" w:cs="Times New Roman"/>
-          <w:b/>
-          <w:szCs w:val="24"/>
-          <w:lang w:eastAsia="ru-RU"/>
-        </w:rPr>
-      </w:pPr>
-    </w:p>
-    <w:p>
-      <w:pPr>
-        <w:jc w:val="both"/>
-        <w:rPr>
-          <w:rFonts w:eastAsia="Times New Roman" w:cs="Times New Roman"/>
-          <w:szCs w:val="24"/>
-          <w:lang w:eastAsia="ru-RU"/>
-        </w:rPr>
-      </w:pPr>
-      <w:r>
-        <w:rPr>
-          <w:rFonts w:eastAsia="Times New Roman" w:cs="Times New Roman"/>
-          <w:szCs w:val="24"/>
-          <w:lang w:eastAsia="ru-RU"/>
-        </w:rPr>
-        <w:lastRenderedPageBreak/>
-        <w:t>2.1. Стороны определили следующие существенные условия основного договора купли-продажи Квартиры:</w:t>
-      </w:r>
-    </w:p>
-    <w:p>
-      <w:pPr>
-        <w:jc w:val="both"/>
-        <w:rPr>
-          <w:rFonts w:eastAsia="Times New Roman" w:cs="Times New Roman"/>
-          <w:szCs w:val="24"/>
-          <w:lang w:eastAsia="ru-RU"/>
-        </w:rPr>
-      </w:pPr>
-      <w:r>
-        <w:rPr>
-          <w:rFonts w:eastAsia="Times New Roman" w:cs="Times New Roman"/>
-          <w:szCs w:val="24"/>
-          <w:lang w:eastAsia="ru-RU"/>
-        </w:rPr>
-        <w:t>2.1.1. Предмет дог</w:t>
-      </w:r>
-      <w:r>
-        <w:rPr>
-          <w:rFonts w:eastAsia="Times New Roman" w:cs="Times New Roman"/>
-          <w:szCs w:val="24"/>
-          <w:lang w:eastAsia="ru-RU"/>
-        </w:rPr>
-        <w:t xml:space="preserve">овора – квартира общей </w:t>
-      </w:r>
-      <w:r>
-        <w:rPr>
-          <w:rFonts w:eastAsia="Times New Roman" w:cs="Times New Roman"/>
-          <w:szCs w:val="24"/>
-          <w:lang w:eastAsia="ru-RU"/>
-        </w:rPr>
-        <w:t>площадью</w:t>
-      </w:r>
-      <w:r>
-        <w:rPr>
-          <w:rFonts w:eastAsia="Times New Roman" w:cs="Times New Roman"/>
-          <w:szCs w:val="24"/>
-          <w:lang w:eastAsia="ru-RU"/>
-        </w:rPr>
-        <w:t xml:space="preserve"> </w:t>
+      <w:r>
+        <w:rPr>
+          <w:rFonts w:eastAsia="Times New Roman" w:cs="Times New Roman"/>
+          <w:szCs w:val="24"/>
+          <w:lang w:eastAsia="ru-RU"/>
+        </w:rPr>
+        <w:t xml:space="preserve">из расчета </w:t>
+      </w:r>
+      <w:r>
+        <w:rPr>
+          <w:rFonts w:eastAsia="Times New Roman" w:cs="Times New Roman"/>
+          <w:b/>
+          <w:szCs w:val="24"/>
+          <w:highlight w:val="yellow"/>
+          <w:lang w:eastAsia="ru-RU"/>
+        </w:rPr>
+        <w:t>${</w:t>
+      </w:r>
+      <w:r>
+        <w:rPr>
+          <w:rFonts w:eastAsia="Times New Roman" w:cs="Times New Roman"/>
+          <w:b/>
+          <w:szCs w:val="24"/>
+          <w:highlight w:val="yellow"/>
+          <w:lang w:val="en-US" w:eastAsia="ru-RU"/>
+        </w:rPr>
+        <w:t>price</w:t>
+      </w:r>
+      <w:r>
+        <w:rPr>
+          <w:rFonts w:eastAsia="Times New Roman" w:cs="Times New Roman"/>
+          <w:b/>
+          <w:szCs w:val="24"/>
+          <w:highlight w:val="yellow"/>
+          <w:lang w:eastAsia="ru-RU"/>
+        </w:rPr>
+        <w:t>}</w:t>
+      </w:r>
+      <w:r>
+        <w:rPr>
+          <w:rFonts w:eastAsia="Times New Roman" w:cs="Times New Roman"/>
+          <w:b/>
+          <w:szCs w:val="24"/>
+          <w:highlight w:val="yellow"/>
+          <w:lang w:eastAsia="ru-RU"/>
+        </w:rPr>
+        <w:t xml:space="preserve"> (</w:t>
       </w:r>
       <w:r>
         <w:rPr>
@@ -2297,9 +2972,9 @@
           <w:bCs/>
           <w:szCs w:val="24"/>
           <w:highlight w:val="yellow"/>
-          <w:lang w:val="ky-KG" w:eastAsia="ru-RU"/>
-        </w:rPr>
-        <w:t>69.6</w:t>
+          <w:lang w:eastAsia="ru-RU"/>
+        </w:rPr>
+        <w:t>${</w:t>
       </w:r>
       <w:r>
         <w:rPr>
@@ -2308,9 +2983,9 @@
           <w:bCs/>
           <w:szCs w:val="24"/>
           <w:highlight w:val="yellow"/>
-          <w:lang w:val="ky-KG" w:eastAsia="ru-RU"/>
-        </w:rPr>
-        <w:t xml:space="preserve"> </w:t>
+          <w:lang w:val="en-US" w:eastAsia="ru-RU"/>
+        </w:rPr>
+        <w:t>pricestr</w:t>
       </w:r>
       <w:r>
         <w:rPr>
@@ -2319,294 +2994,9 @@
           <w:bCs/>
           <w:szCs w:val="24"/>
           <w:highlight w:val="yellow"/>
-          <w:lang w:val="ky-KG" w:eastAsia="ru-RU"/>
-        </w:rPr>
-        <w:t>кв. м</w:t>
-      </w:r>
-      <w:r>
-        <w:rPr>
-          <w:rFonts w:eastAsia="Times New Roman" w:cs="Times New Roman"/>
-          <w:szCs w:val="24"/>
-          <w:highlight w:val="yellow"/>
-          <w:lang w:val="ky-KG" w:eastAsia="ru-RU"/>
-        </w:rPr>
-        <w:t>,</w:t>
-      </w:r>
-      <w:r>
-        <w:rPr>
-          <w:rFonts w:eastAsia="Times New Roman" w:cs="Times New Roman"/>
-          <w:szCs w:val="24"/>
-          <w:lang w:val="ky-KG" w:eastAsia="ru-RU"/>
-        </w:rPr>
-        <w:t xml:space="preserve"> </w:t>
-      </w:r>
-      <w:r>
-        <w:rPr>
-          <w:rFonts w:eastAsia="Times New Roman" w:cs="Times New Roman"/>
-          <w:szCs w:val="24"/>
-          <w:lang w:eastAsia="ru-RU"/>
-        </w:rPr>
-        <w:t>что включает в себя жилые</w:t>
-      </w:r>
-      <w:r>
-        <w:rPr>
-          <w:rFonts w:eastAsia="Times New Roman" w:cs="Times New Roman"/>
-          <w:szCs w:val="24"/>
-          <w:lang w:eastAsia="ru-RU"/>
-        </w:rPr>
-        <w:t>(</w:t>
-      </w:r>
-      <w:proofErr w:type="spellStart"/>
-      <w:r>
-        <w:rPr>
-          <w:rFonts w:eastAsia="Times New Roman" w:cs="Times New Roman"/>
-          <w:szCs w:val="24"/>
-          <w:lang w:eastAsia="ru-RU"/>
-        </w:rPr>
-        <w:t>ую</w:t>
-      </w:r>
-      <w:proofErr w:type="spellEnd"/>
-      <w:r>
-        <w:rPr>
-          <w:rFonts w:eastAsia="Times New Roman" w:cs="Times New Roman"/>
-          <w:szCs w:val="24"/>
-          <w:lang w:eastAsia="ru-RU"/>
-        </w:rPr>
-        <w:t>) комнаты(у), кухню, ванную(</w:t>
-      </w:r>
-      <w:proofErr w:type="spellStart"/>
-      <w:r>
-        <w:rPr>
-          <w:rFonts w:eastAsia="Times New Roman" w:cs="Times New Roman"/>
-          <w:szCs w:val="24"/>
-          <w:lang w:eastAsia="ru-RU"/>
-        </w:rPr>
-        <w:t>ые</w:t>
-      </w:r>
-      <w:proofErr w:type="spellEnd"/>
-      <w:r>
-        <w:rPr>
-          <w:rFonts w:eastAsia="Times New Roman" w:cs="Times New Roman"/>
-          <w:szCs w:val="24"/>
-          <w:lang w:eastAsia="ru-RU"/>
-        </w:rPr>
-        <w:t>) комнату(ы), прихожую, балконы, лоджии, гардеробные помещения, оборудованные согласно перечня, прилагаемого к настоящему Договору и являющегося неотъемлемой частью на</w:t>
-      </w:r>
-      <w:r>
-        <w:rPr>
-          <w:rFonts w:eastAsia="Times New Roman" w:cs="Times New Roman"/>
-          <w:szCs w:val="24"/>
-          <w:lang w:eastAsia="ru-RU"/>
-        </w:rPr>
-        <w:t>стоящего Договора (Приложение №2</w:t>
-      </w:r>
-      <w:r>
-        <w:rPr>
-          <w:rFonts w:eastAsia="Times New Roman" w:cs="Times New Roman"/>
-          <w:szCs w:val="24"/>
-          <w:lang w:eastAsia="ru-RU"/>
-        </w:rPr>
-        <w:t xml:space="preserve">). Отсутствие в документах, </w:t>
-      </w:r>
-      <w:r>
-        <w:rPr>
-          <w:rFonts w:eastAsia="Times New Roman" w:cs="Times New Roman"/>
-          <w:szCs w:val="24"/>
-          <w:lang w:eastAsia="ru-RU"/>
-        </w:rPr>
-        <w:t>оформляемых органами Г</w:t>
-      </w:r>
-      <w:r>
-        <w:rPr>
-          <w:rFonts w:eastAsia="Times New Roman" w:cs="Times New Roman"/>
-          <w:szCs w:val="24"/>
-          <w:lang w:val="ky-KG" w:eastAsia="ru-RU"/>
-        </w:rPr>
-        <w:t>У “Кадастр”</w:t>
-      </w:r>
-      <w:r>
-        <w:rPr>
-          <w:rFonts w:eastAsia="Times New Roman" w:cs="Times New Roman"/>
-          <w:szCs w:val="24"/>
-          <w:lang w:eastAsia="ru-RU"/>
-        </w:rPr>
-        <w:t xml:space="preserve"> указания на площади балконов, лоджий, террас в составе полезной площади Квартиры, не является ненадлежащим исполнением </w:t>
-      </w:r>
-      <w:r>
-        <w:rPr>
-          <w:rFonts w:eastAsia="Times New Roman" w:cs="Times New Roman"/>
-          <w:szCs w:val="24"/>
-          <w:lang w:eastAsia="ru-RU"/>
-        </w:rPr>
-        <w:t>обязательств Продавцом</w:t>
-      </w:r>
-      <w:r>
-        <w:rPr>
-          <w:rFonts w:eastAsia="Times New Roman" w:cs="Times New Roman"/>
-          <w:szCs w:val="24"/>
-          <w:lang w:eastAsia="ru-RU"/>
-        </w:rPr>
-        <w:t>.</w:t>
-      </w:r>
-    </w:p>
-    <w:p>
-      <w:pPr>
-        <w:jc w:val="both"/>
-        <w:rPr>
-          <w:rFonts w:eastAsia="Times New Roman" w:cs="Times New Roman"/>
-          <w:szCs w:val="24"/>
-          <w:lang w:eastAsia="ru-RU"/>
-        </w:rPr>
-      </w:pPr>
-      <w:r>
-        <w:rPr>
-          <w:rFonts w:eastAsia="Times New Roman" w:cs="Times New Roman"/>
-          <w:szCs w:val="24"/>
-          <w:lang w:eastAsia="ru-RU"/>
-        </w:rPr>
-        <w:t>2.1.2. Реализуемая стоимость квартиры определена Сторо</w:t>
-      </w:r>
-      <w:r>
-        <w:rPr>
-          <w:rFonts w:eastAsia="Times New Roman" w:cs="Times New Roman"/>
-          <w:szCs w:val="24"/>
-          <w:lang w:eastAsia="ru-RU"/>
-        </w:rPr>
-        <w:t>нами в сумме</w:t>
-      </w:r>
-      <w:r>
-        <w:rPr>
-          <w:rFonts w:eastAsia="Times New Roman" w:cs="Times New Roman"/>
-          <w:szCs w:val="24"/>
-          <w:lang w:eastAsia="ru-RU"/>
-        </w:rPr>
-        <w:t>, с учетом налогов</w:t>
-      </w:r>
-      <w:r>
-        <w:rPr>
-          <w:rFonts w:eastAsia="Times New Roman" w:cs="Times New Roman"/>
-          <w:szCs w:val="24"/>
-          <w:lang w:eastAsia="ru-RU"/>
-        </w:rPr>
-        <w:t xml:space="preserve"> </w:t>
-      </w:r>
-      <w:r>
-        <w:rPr>
-          <w:rFonts w:eastAsia="Times New Roman" w:cs="Times New Roman"/>
-          <w:b/>
-          <w:bCs/>
-          <w:szCs w:val="24"/>
-          <w:highlight w:val="yellow"/>
-          <w:lang w:val="ky-KG" w:eastAsia="ru-RU"/>
-        </w:rPr>
-        <w:t>48 720</w:t>
-      </w:r>
-      <w:r>
-        <w:rPr>
-          <w:rFonts w:eastAsia="Times New Roman" w:cs="Times New Roman"/>
-          <w:b/>
-          <w:bCs/>
-          <w:szCs w:val="24"/>
-          <w:highlight w:val="yellow"/>
-          <w:lang w:val="ky-KG" w:eastAsia="ru-RU"/>
-        </w:rPr>
-        <w:t xml:space="preserve"> </w:t>
-      </w:r>
-      <w:r>
-        <w:rPr>
-          <w:rFonts w:eastAsia="Times New Roman" w:cs="Times New Roman"/>
-          <w:b/>
-          <w:bCs/>
-          <w:szCs w:val="24"/>
-          <w:highlight w:val="yellow"/>
-          <w:lang w:eastAsia="ru-RU"/>
-        </w:rPr>
-        <w:t>(</w:t>
-      </w:r>
-      <w:r>
-        <w:rPr>
-          <w:rFonts w:eastAsia="Times New Roman" w:cs="Times New Roman"/>
-          <w:b/>
-          <w:bCs/>
-          <w:szCs w:val="24"/>
-          <w:highlight w:val="yellow"/>
-          <w:lang w:val="ky-KG" w:eastAsia="ru-RU"/>
-        </w:rPr>
-        <w:t>сорок восемь тысяч семьсот двадцать</w:t>
-      </w:r>
-      <w:r>
-        <w:rPr>
-          <w:rFonts w:eastAsia="Times New Roman" w:cs="Times New Roman"/>
-          <w:szCs w:val="24"/>
-          <w:highlight w:val="yellow"/>
-          <w:lang w:eastAsia="ru-RU"/>
-        </w:rPr>
-        <w:t xml:space="preserve">) </w:t>
-      </w:r>
-      <w:r>
-        <w:rPr>
-          <w:rFonts w:eastAsia="Times New Roman" w:cs="Times New Roman"/>
-          <w:b/>
-          <w:szCs w:val="24"/>
-          <w:highlight w:val="yellow"/>
-          <w:lang w:eastAsia="ru-RU"/>
-        </w:rPr>
-        <w:t>долларов США</w:t>
-      </w:r>
-      <w:r>
-        <w:rPr>
-          <w:rFonts w:eastAsia="Times New Roman" w:cs="Times New Roman"/>
-          <w:szCs w:val="24"/>
-          <w:highlight w:val="yellow"/>
-          <w:lang w:eastAsia="ru-RU"/>
-        </w:rPr>
-        <w:t>,</w:t>
-      </w:r>
-      <w:r>
-        <w:rPr>
-          <w:rFonts w:eastAsia="Times New Roman" w:cs="Times New Roman"/>
-          <w:szCs w:val="24"/>
-          <w:lang w:eastAsia="ru-RU"/>
-        </w:rPr>
-        <w:t xml:space="preserve"> </w:t>
-      </w:r>
-      <w:r>
-        <w:rPr>
-          <w:rFonts w:eastAsia="Times New Roman" w:cs="Times New Roman"/>
-          <w:szCs w:val="24"/>
-          <w:lang w:eastAsia="ru-RU"/>
-        </w:rPr>
-        <w:t xml:space="preserve">из расчета </w:t>
-      </w:r>
-      <w:r>
-        <w:rPr>
-          <w:rFonts w:eastAsia="Times New Roman" w:cs="Times New Roman"/>
-          <w:b/>
-          <w:szCs w:val="24"/>
-          <w:highlight w:val="yellow"/>
-          <w:lang w:eastAsia="ru-RU"/>
-        </w:rPr>
-        <w:t>700</w:t>
-      </w:r>
-      <w:r>
-        <w:rPr>
-          <w:rFonts w:eastAsia="Times New Roman" w:cs="Times New Roman"/>
-          <w:b/>
-          <w:szCs w:val="24"/>
-          <w:highlight w:val="yellow"/>
-          <w:lang w:eastAsia="ru-RU"/>
-        </w:rPr>
-        <w:t>_ (</w:t>
-      </w:r>
-      <w:r>
-        <w:rPr>
-          <w:rFonts w:eastAsia="Times New Roman" w:cs="Times New Roman"/>
-          <w:b/>
-          <w:szCs w:val="24"/>
-          <w:highlight w:val="yellow"/>
-          <w:lang w:eastAsia="ru-RU"/>
-        </w:rPr>
-        <w:t>семьсот</w:t>
+          <w:lang w:eastAsia="ru-RU"/>
+        </w:rPr>
+        <w:t>}</w:t>
       </w:r>
       <w:r>
         <w:rPr>
@@ -3116,6 +3506,7 @@
           <w:szCs w:val="24"/>
           <w:lang w:eastAsia="ru-RU"/>
         </w:rPr>
+        <w:lastRenderedPageBreak/>
         <w:t>3.1.4. Подключить и передать лифтовое оборудование ТСЖ, что производится в следующем порядке:</w:t>
       </w:r>
     </w:p>
@@ -3136,7 +3527,6 @@
           <w:szCs w:val="24"/>
           <w:lang w:eastAsia="ru-RU"/>
         </w:rPr>
-        <w:lastRenderedPageBreak/>
         <w:t xml:space="preserve">- Покупатель согласно </w:t>
       </w:r>
       <w:proofErr w:type="spellStart"/>
@@ -3633,14 +4023,7 @@
           <w:bCs/>
           <w:szCs w:val="24"/>
         </w:rPr>
-        <w:t>в одностороннем порядке уступить Финансовому агенту (Банку или иной финансово-кредитной организации) право денежного требования к Покупателю</w:t>
-      </w:r>
-      <w:r>
-        <w:rPr>
-          <w:rFonts w:eastAsia="Calibri" w:cs="Times New Roman"/>
-          <w:szCs w:val="24"/>
-        </w:rPr>
-        <w:t xml:space="preserve"> без предварительного уведомления Покупателя</w:t>
+        <w:t xml:space="preserve">в одностороннем порядке уступить Финансовому агенту (Банку или иной финансово-кредитной организации) право денежного </w:t>
       </w:r>
       <w:r>
         <w:rPr>
@@ -3648,7 +4031,15 @@
           <w:bCs/>
           <w:szCs w:val="24"/>
         </w:rPr>
-        <w:t xml:space="preserve">, на основании заключенного между Продавцом и финансовым агентом соответствующего соглашения. </w:t>
+        <w:lastRenderedPageBreak/>
+        <w:t>требования к Покупателю</w:t>
+      </w:r>
+      <w:r>
+        <w:rPr>
+          <w:rFonts w:eastAsia="Calibri" w:cs="Times New Roman"/>
+          <w:szCs w:val="24"/>
+        </w:rPr>
+        <w:t xml:space="preserve"> без предварительного уведомления Покупателя</w:t>
       </w:r>
       <w:r>
         <w:rPr>
@@ -3656,8 +4047,7 @@
           <w:bCs/>
           <w:szCs w:val="24"/>
         </w:rPr>
-        <w:lastRenderedPageBreak/>
-        <w:t>При этом Продавец обязуется уведомить Покупателя о состоявшейся уступке Банку или иной финансово-кредитной организации своего права денежного требования в течение 5 (пяти) рабочих дней.</w:t>
+        <w:t>, на основании заключенного между Продавцом и финансовым агентом соответствующего соглашения. При этом Продавец обязуется уведомить Покупателя о состоявшейся уступке Банку или иной финансово-кредитной организации своего права денежного требования в течение 5 (пяти) рабочих дней.</w:t>
       </w:r>
     </w:p>
     <w:p>
@@ -4307,7 +4697,16 @@
           <w:szCs w:val="24"/>
           <w:lang w:eastAsia="ru-RU"/>
         </w:rPr>
-        <w:t>нести полную индивидуальную ответственность за действия/бездействия, безопасность, а также вред, причиненный жизни и здоровью нанятых рабочих для выполнения «чистовой отделки», а также гарантировать соблюдение нанятыми рабочими Техники безопасности на объекте;</w:t>
+        <w:t xml:space="preserve">нести полную индивидуальную ответственность за действия/бездействия, безопасность, а также вред, причиненный жизни и здоровью нанятых рабочих для </w:t>
+      </w:r>
+      <w:r>
+        <w:rPr>
+          <w:rFonts w:eastAsia="Times New Roman" w:cs="Times New Roman"/>
+          <w:szCs w:val="24"/>
+          <w:lang w:eastAsia="ru-RU"/>
+        </w:rPr>
+        <w:lastRenderedPageBreak/>
+        <w:t>выполнения «чистовой отделки», а также гарантировать соблюдение нанятыми рабочими Техники безопасности на объекте;</w:t>
       </w:r>
     </w:p>
     <w:p>
@@ -4330,7 +4729,6 @@
           <w:szCs w:val="24"/>
           <w:lang w:eastAsia="ru-RU"/>
         </w:rPr>
-        <w:lastRenderedPageBreak/>
         <w:t>обеспечить прохождение перед началом работ наемными рабочими инструктаж по Технике Безопасности у прорабов на Объекте, о чем будет отмечено в журнале по Технике Безопасности.</w:t>
       </w:r>
     </w:p>
@@ -4673,6 +5071,7 @@
           <w:szCs w:val="24"/>
           <w:lang w:eastAsia="ru-RU"/>
         </w:rPr>
+        <w:lastRenderedPageBreak/>
         <w:t>3.3.10. Досрочно погасить всю имеющуюся задолженность по приобретаемой квартире, в порядке и на условиях, предусмотренных п. 3.2.4. Договора.</w:t>
       </w:r>
     </w:p>
@@ -4690,500 +5089,508 @@
           <w:szCs w:val="24"/>
           <w:lang w:eastAsia="ru-RU"/>
         </w:rPr>
+        <w:t xml:space="preserve">3.3.11. </w:t>
+      </w:r>
+      <w:r>
+        <w:rPr>
+          <w:rFonts w:eastAsia="Calibri" w:cs="Times New Roman"/>
+          <w:szCs w:val="24"/>
+        </w:rPr>
+        <w:t>До заключения основного договора купли-продажи заключить соответствующий договор с Управляющей организацией, осуществляющей управление и обслуживание Объекта. При этом вне зависимости от фактического оформления права собственности квар</w:t>
+      </w:r>
+      <w:r>
+        <w:rPr>
+          <w:rFonts w:eastAsia="Calibri" w:cs="Times New Roman"/>
+          <w:szCs w:val="24"/>
+        </w:rPr>
+        <w:t>тиры на Покупателя в Г</w:t>
+      </w:r>
+      <w:r>
+        <w:rPr>
+          <w:rFonts w:eastAsia="Calibri" w:cs="Times New Roman"/>
+          <w:szCs w:val="24"/>
+          <w:lang w:val="ky-KG"/>
+        </w:rPr>
+        <w:t>У “Кадастр”</w:t>
+      </w:r>
+      <w:r>
+        <w:rPr>
+          <w:rFonts w:eastAsia="Calibri" w:cs="Times New Roman"/>
+          <w:szCs w:val="24"/>
+        </w:rPr>
+        <w:t>, Покупатель не освобождается от ответственности по оплате коммунальных услуг, дополнительных услуг и/или услуг Управляющей организации согласно выставляемым счетам от последней.</w:t>
+      </w:r>
+    </w:p>
+    <w:p>
+      <w:pPr>
+        <w:jc w:val="both"/>
+        <w:rPr>
+          <w:rFonts w:eastAsia="Times New Roman" w:cs="Times New Roman"/>
+          <w:bCs/>
+          <w:szCs w:val="24"/>
+          <w:lang w:eastAsia="ru-RU"/>
+        </w:rPr>
+      </w:pPr>
+      <w:r>
+        <w:rPr>
+          <w:rFonts w:eastAsia="Calibri" w:cs="Times New Roman"/>
+          <w:szCs w:val="24"/>
+        </w:rPr>
+        <w:t xml:space="preserve">3.3.12. </w:t>
+      </w:r>
+      <w:r>
+        <w:rPr>
+          <w:rFonts w:eastAsia="Times New Roman" w:cs="Times New Roman"/>
+          <w:bCs/>
+          <w:szCs w:val="24"/>
+          <w:lang w:eastAsia="ru-RU"/>
+        </w:rPr>
+        <w:t>Оплатить Продавцу компенсацию, если общая продаваемая площадь квартиры превышает допустимую норму отклонения от площади Квартиры, установленную пунктом 1.3. настоящего Догов</w:t>
+      </w:r>
+      <w:r>
+        <w:rPr>
+          <w:rFonts w:eastAsia="Times New Roman" w:cs="Times New Roman"/>
+          <w:bCs/>
+          <w:szCs w:val="24"/>
+          <w:lang w:eastAsia="ru-RU"/>
+        </w:rPr>
+        <w:t>ора, и составляет более – 2 (двух</w:t>
+      </w:r>
+      <w:r>
+        <w:rPr>
+          <w:rFonts w:eastAsia="Times New Roman" w:cs="Times New Roman"/>
+          <w:bCs/>
+          <w:szCs w:val="24"/>
+          <w:lang w:eastAsia="ru-RU"/>
+        </w:rPr>
+        <w:t xml:space="preserve">) </w:t>
+      </w:r>
+      <w:proofErr w:type="spellStart"/>
+      <w:r>
+        <w:rPr>
+          <w:rFonts w:eastAsia="Times New Roman" w:cs="Times New Roman"/>
+          <w:bCs/>
+          <w:szCs w:val="24"/>
+          <w:lang w:eastAsia="ru-RU"/>
+        </w:rPr>
+        <w:t>кв</w:t>
+      </w:r>
+      <w:r>
+        <w:rPr>
+          <w:rFonts w:eastAsia="Times New Roman" w:cs="Times New Roman"/>
+          <w:bCs/>
+          <w:szCs w:val="24"/>
+          <w:lang w:eastAsia="ru-RU"/>
+        </w:rPr>
+        <w:t>.м</w:t>
+      </w:r>
+      <w:proofErr w:type="spellEnd"/>
+      <w:r>
+        <w:rPr>
+          <w:rFonts w:eastAsia="Times New Roman" w:cs="Times New Roman"/>
+          <w:bCs/>
+          <w:szCs w:val="24"/>
+          <w:lang w:eastAsia="ru-RU"/>
+        </w:rPr>
+        <w:t xml:space="preserve">., исходя из цены за 1 </w:t>
+      </w:r>
+      <w:proofErr w:type="spellStart"/>
+      <w:r>
+        <w:rPr>
+          <w:rFonts w:eastAsia="Times New Roman" w:cs="Times New Roman"/>
+          <w:bCs/>
+          <w:szCs w:val="24"/>
+          <w:lang w:eastAsia="ru-RU"/>
+        </w:rPr>
+        <w:t>кв.м</w:t>
+      </w:r>
+      <w:proofErr w:type="spellEnd"/>
+      <w:r>
+        <w:rPr>
+          <w:rFonts w:eastAsia="Times New Roman" w:cs="Times New Roman"/>
+          <w:bCs/>
+          <w:szCs w:val="24"/>
+          <w:lang w:eastAsia="ru-RU"/>
+        </w:rPr>
+        <w:t>. указанной п. 2.1.2. настоящего Договора.</w:t>
+      </w:r>
+    </w:p>
+    <w:p>
+      <w:pPr>
+        <w:jc w:val="both"/>
+        <w:rPr>
+          <w:rFonts w:eastAsia="Times New Roman" w:cs="Times New Roman"/>
+          <w:b/>
+          <w:szCs w:val="24"/>
+          <w:lang w:eastAsia="ru-RU"/>
+        </w:rPr>
+      </w:pPr>
+      <w:r>
+        <w:rPr>
+          <w:rFonts w:eastAsia="Times New Roman" w:cs="Times New Roman"/>
+          <w:b/>
+          <w:szCs w:val="24"/>
+          <w:lang w:eastAsia="ru-RU"/>
+        </w:rPr>
+        <w:t>3.4. Покупатель по настоящему Договору имеет право:</w:t>
+      </w:r>
+    </w:p>
+    <w:p>
+      <w:pPr>
+        <w:jc w:val="both"/>
+        <w:rPr>
+          <w:rFonts w:eastAsia="Times New Roman" w:cs="Times New Roman"/>
+          <w:szCs w:val="24"/>
+          <w:lang w:eastAsia="ru-RU"/>
+        </w:rPr>
+      </w:pPr>
+      <w:r>
+        <w:rPr>
+          <w:rFonts w:eastAsia="Times New Roman" w:cs="Times New Roman"/>
+          <w:szCs w:val="24"/>
+          <w:lang w:eastAsia="ru-RU"/>
+        </w:rPr>
+        <w:t>3.4.1. Требовать от Продавца исполнения обязательств, предусмотренных настоящим Договором.</w:t>
+      </w:r>
+    </w:p>
+    <w:p>
+      <w:pPr>
+        <w:jc w:val="both"/>
+        <w:rPr>
+          <w:rFonts w:eastAsia="Times New Roman" w:cs="Times New Roman"/>
+          <w:bCs/>
+          <w:szCs w:val="24"/>
+          <w:lang w:eastAsia="ru-RU"/>
+        </w:rPr>
+      </w:pPr>
+      <w:r>
+        <w:rPr>
+          <w:rFonts w:eastAsia="Times New Roman" w:cs="Times New Roman"/>
+          <w:bCs/>
+          <w:szCs w:val="24"/>
+          <w:lang w:eastAsia="ru-RU"/>
+        </w:rPr>
+        <w:t>3.4.2. При условии типовой планировки, требовать от Продавца компенсацию, если общая продаваемая площадь квартиры окажется меньше установленной настоящим Договором на более чем 2 (два)</w:t>
+      </w:r>
+      <w:proofErr w:type="spellStart"/>
+      <w:r>
+        <w:rPr>
+          <w:rFonts w:eastAsia="Times New Roman" w:cs="Times New Roman"/>
+          <w:bCs/>
+          <w:szCs w:val="24"/>
+          <w:lang w:eastAsia="ru-RU"/>
+        </w:rPr>
+        <w:t>кв</w:t>
+      </w:r>
+      <w:r>
+        <w:rPr>
+          <w:rFonts w:eastAsia="Times New Roman" w:cs="Times New Roman"/>
+          <w:bCs/>
+          <w:szCs w:val="24"/>
+          <w:lang w:eastAsia="ru-RU"/>
+        </w:rPr>
+        <w:t>.м</w:t>
+      </w:r>
+      <w:proofErr w:type="spellEnd"/>
+      <w:r>
+        <w:rPr>
+          <w:rFonts w:eastAsia="Times New Roman" w:cs="Times New Roman"/>
+          <w:bCs/>
+          <w:szCs w:val="24"/>
+          <w:lang w:eastAsia="ru-RU"/>
+        </w:rPr>
+        <w:t>.,</w:t>
+      </w:r>
+      <w:r>
+        <w:rPr>
+          <w:rFonts w:eastAsia="Times New Roman" w:cs="Times New Roman"/>
+          <w:bCs/>
+          <w:szCs w:val="24"/>
+          <w:lang w:eastAsia="ru-RU"/>
+        </w:rPr>
+        <w:t xml:space="preserve"> исходя из цены за 1 </w:t>
+      </w:r>
+      <w:proofErr w:type="spellStart"/>
+      <w:r>
+        <w:rPr>
+          <w:rFonts w:eastAsia="Times New Roman" w:cs="Times New Roman"/>
+          <w:bCs/>
+          <w:szCs w:val="24"/>
+          <w:lang w:eastAsia="ru-RU"/>
+        </w:rPr>
+        <w:t>кв.м</w:t>
+      </w:r>
+      <w:proofErr w:type="spellEnd"/>
+      <w:r>
+        <w:rPr>
+          <w:rFonts w:eastAsia="Times New Roman" w:cs="Times New Roman"/>
+          <w:bCs/>
+          <w:szCs w:val="24"/>
+          <w:lang w:eastAsia="ru-RU"/>
+        </w:rPr>
+        <w:t xml:space="preserve">. указанной в п. 2.1.2. настоящего Договора и на условиях, предусмотренных Договором, при условии сохранения типовой планировки квартиры. Компенсация разницы осуществляется в отношении только того количества квадратных метров, которая превышает установленный пунктом 1.3. настоящего Договора порог допустимых отступлений по площади Квартиры. </w:t>
+      </w:r>
+    </w:p>
+    <w:p>
+      <w:pPr>
+        <w:jc w:val="both"/>
+        <w:rPr>
+          <w:rFonts w:eastAsia="Times New Roman" w:cs="Times New Roman"/>
+          <w:szCs w:val="24"/>
+          <w:lang w:eastAsia="ru-RU"/>
+        </w:rPr>
+      </w:pPr>
+      <w:r>
+        <w:rPr>
+          <w:rFonts w:eastAsia="Times New Roman" w:cs="Times New Roman"/>
+          <w:szCs w:val="24"/>
+          <w:lang w:eastAsia="ru-RU"/>
+        </w:rPr>
+        <w:t xml:space="preserve">3.4.3. В одностороннем порядке расторгнуть настоящий Договор при наличии оснований, предусмотренных Договором. </w:t>
+      </w:r>
+    </w:p>
+    <w:p>
+      <w:pPr>
+        <w:jc w:val="both"/>
+        <w:rPr>
+          <w:rFonts w:eastAsia="Times New Roman" w:cs="Times New Roman"/>
+          <w:szCs w:val="24"/>
+          <w:lang w:eastAsia="ru-RU"/>
+        </w:rPr>
+      </w:pPr>
+      <w:r>
+        <w:rPr>
+          <w:rFonts w:eastAsia="Times New Roman" w:cs="Times New Roman"/>
+          <w:szCs w:val="24"/>
+          <w:lang w:eastAsia="ru-RU"/>
+        </w:rPr>
+        <w:t>3.4.4. Уступить с согласия Продавца права по настоящему Договору в пользу третьего лица, только в случае, если Покупателем оплачено полная стоимость квартиры.</w:t>
+      </w:r>
+    </w:p>
+    <w:p>
+      <w:pPr>
+        <w:jc w:val="both"/>
+        <w:rPr>
+          <w:rFonts w:eastAsia="Times New Roman" w:cs="Times New Roman"/>
+          <w:szCs w:val="24"/>
+          <w:lang w:eastAsia="ru-RU"/>
+        </w:rPr>
+      </w:pPr>
+      <w:r>
+        <w:rPr>
+          <w:rFonts w:eastAsia="Calibri" w:cs="Times New Roman"/>
+          <w:szCs w:val="24"/>
+        </w:rPr>
+        <w:t>.</w:t>
+      </w:r>
+    </w:p>
+    <w:p>
+      <w:pPr>
+        <w:jc w:val="both"/>
+        <w:rPr>
+          <w:rFonts w:eastAsia="Times New Roman" w:cs="Times New Roman"/>
+          <w:szCs w:val="24"/>
+          <w:lang w:eastAsia="ru-RU"/>
+        </w:rPr>
+      </w:pPr>
+    </w:p>
+    <w:p>
+      <w:pPr>
+        <w:jc w:val="center"/>
+        <w:rPr>
+          <w:rFonts w:eastAsia="Times New Roman" w:cs="Times New Roman"/>
+          <w:b/>
+          <w:szCs w:val="24"/>
+          <w:lang w:eastAsia="ru-RU"/>
+        </w:rPr>
+      </w:pPr>
+      <w:r>
+        <w:rPr>
+          <w:rFonts w:eastAsia="Times New Roman" w:cs="Times New Roman"/>
+          <w:b/>
+          <w:szCs w:val="24"/>
+          <w:lang w:eastAsia="ru-RU"/>
+        </w:rPr>
+        <w:t>4. ОТВЕТСТВЕННОСТЬ СТОРОН</w:t>
+      </w:r>
+    </w:p>
+    <w:p>
+      <w:pPr>
+        <w:jc w:val="center"/>
+        <w:rPr>
+          <w:rFonts w:eastAsia="Times New Roman" w:cs="Times New Roman"/>
+          <w:b/>
+          <w:szCs w:val="24"/>
+          <w:lang w:eastAsia="ru-RU"/>
+        </w:rPr>
+      </w:pPr>
+    </w:p>
+    <w:p>
+      <w:pPr>
+        <w:jc w:val="both"/>
+        <w:rPr>
+          <w:rFonts w:eastAsia="Times New Roman" w:cs="Times New Roman"/>
+          <w:szCs w:val="24"/>
+          <w:lang w:eastAsia="ru-RU"/>
+        </w:rPr>
+      </w:pPr>
+      <w:r>
+        <w:rPr>
+          <w:rFonts w:eastAsia="Times New Roman" w:cs="Times New Roman"/>
+          <w:szCs w:val="24"/>
+          <w:lang w:eastAsia="ru-RU"/>
+        </w:rPr>
+        <w:t xml:space="preserve">4.1.  Стороны несут ответственность за неисполнение или ненадлежащее исполнение принятых на себя обязательств в соответствии с условиями настоящего Договора и требованиями законодательства </w:t>
+      </w:r>
+      <w:proofErr w:type="spellStart"/>
+      <w:r>
+        <w:rPr>
+          <w:rFonts w:eastAsia="Times New Roman" w:cs="Times New Roman"/>
+          <w:szCs w:val="24"/>
+          <w:lang w:eastAsia="ru-RU"/>
+        </w:rPr>
+        <w:t>Кыргызской</w:t>
+      </w:r>
+      <w:proofErr w:type="spellEnd"/>
+      <w:r>
+        <w:rPr>
+          <w:rFonts w:eastAsia="Times New Roman" w:cs="Times New Roman"/>
+          <w:szCs w:val="24"/>
+          <w:lang w:eastAsia="ru-RU"/>
+        </w:rPr>
+        <w:t xml:space="preserve"> Республики.</w:t>
+      </w:r>
+    </w:p>
+    <w:p>
+      <w:pPr>
+        <w:jc w:val="both"/>
+        <w:rPr>
+          <w:rFonts w:eastAsia="Times New Roman" w:cs="Times New Roman"/>
+          <w:szCs w:val="24"/>
+          <w:lang w:eastAsia="ru-RU"/>
+        </w:rPr>
+      </w:pPr>
+      <w:r>
+        <w:rPr>
+          <w:rFonts w:eastAsia="Times New Roman" w:cs="Times New Roman"/>
+          <w:szCs w:val="24"/>
+          <w:lang w:eastAsia="ru-RU"/>
+        </w:rPr>
+        <w:t xml:space="preserve">4.2. </w:t>
+      </w:r>
+      <w:r>
+        <w:rPr>
+          <w:rFonts w:eastAsia="Times New Roman" w:cs="Times New Roman"/>
+          <w:bCs/>
+          <w:szCs w:val="24"/>
+          <w:lang w:eastAsia="ru-RU"/>
+        </w:rPr>
+        <w:t>В случае досрочного расторжения настоящего Договора Покупателем при отсутствии вины Продавца, а также Продавцом при неисполнении или</w:t>
+      </w:r>
+      <w:r>
+        <w:rPr>
+          <w:rFonts w:eastAsia="Times New Roman" w:cs="Times New Roman"/>
+          <w:bCs/>
+          <w:szCs w:val="24"/>
+          <w:lang w:eastAsia="ru-RU"/>
+        </w:rPr>
+        <w:t xml:space="preserve"> ненадлежаще</w:t>
+      </w:r>
+      <w:r>
+        <w:rPr>
+          <w:rFonts w:eastAsia="Times New Roman" w:cs="Times New Roman"/>
+          <w:bCs/>
+          <w:szCs w:val="24"/>
+          <w:lang w:eastAsia="ru-RU"/>
+        </w:rPr>
+        <w:t xml:space="preserve">м исполнении Покупателем своих обязательств и условий настоящего Договора, Продавец обязуется осуществить возврат оплаченных Покупателем денежных средств. При этом такой возврат денежных средств Покупателю производится только после реализации указанной Квартиры </w:t>
+      </w:r>
+      <w:r>
+        <w:rPr>
+          <w:rFonts w:eastAsia="Times New Roman" w:cs="Times New Roman"/>
+          <w:bCs/>
+          <w:szCs w:val="24"/>
+          <w:lang w:eastAsia="ru-RU"/>
+        </w:rPr>
+        <w:t>Продавцом третьим лицам</w:t>
+      </w:r>
+      <w:r>
+        <w:rPr>
+          <w:rFonts w:eastAsia="Times New Roman" w:cs="Times New Roman"/>
+          <w:bCs/>
+          <w:szCs w:val="24"/>
+          <w:lang w:eastAsia="ru-RU"/>
+        </w:rPr>
+        <w:t>.</w:t>
+      </w:r>
+    </w:p>
+    <w:p>
+      <w:pPr>
+        <w:jc w:val="both"/>
+        <w:rPr>
+          <w:rFonts w:eastAsia="Times New Roman" w:cs="Times New Roman"/>
+          <w:szCs w:val="24"/>
+          <w:lang w:eastAsia="ru-RU"/>
+        </w:rPr>
+      </w:pPr>
+      <w:r>
+        <w:rPr>
+          <w:rFonts w:eastAsia="Times New Roman" w:cs="Times New Roman"/>
+          <w:szCs w:val="24"/>
+          <w:lang w:eastAsia="ru-RU"/>
+        </w:rPr>
+        <w:t>4.3. Продавец вправе начислить штраф Покупателю за несвоевременное выполнение Покупателем обязательства по регистрации основного договора купл</w:t>
+      </w:r>
+      <w:r>
+        <w:rPr>
+          <w:rFonts w:eastAsia="Times New Roman" w:cs="Times New Roman"/>
+          <w:szCs w:val="24"/>
+          <w:lang w:eastAsia="ru-RU"/>
+        </w:rPr>
+        <w:t xml:space="preserve">и-продажи квартиры в </w:t>
+      </w:r>
+      <w:r>
+        <w:rPr>
+          <w:rFonts w:eastAsia="Times New Roman" w:cs="Times New Roman"/>
+          <w:szCs w:val="24"/>
+          <w:lang w:eastAsia="ru-RU"/>
+        </w:rPr>
+        <w:t>ГУ «Кадастр»</w:t>
+      </w:r>
+      <w:r>
+        <w:rPr>
+          <w:rFonts w:eastAsia="Times New Roman" w:cs="Times New Roman"/>
+          <w:szCs w:val="24"/>
+          <w:lang w:eastAsia="ru-RU"/>
+        </w:rPr>
+        <w:t xml:space="preserve"> в срок, указанный п. 1.2. Договора, в размере 5`000 (пять тысячи) сом.</w:t>
+      </w:r>
+    </w:p>
+    <w:p>
+      <w:pPr>
+        <w:jc w:val="both"/>
+        <w:rPr>
+          <w:rFonts w:eastAsia="Times New Roman" w:cs="Times New Roman"/>
+          <w:szCs w:val="24"/>
+          <w:lang w:eastAsia="ru-RU"/>
+        </w:rPr>
+      </w:pPr>
+      <w:r>
+        <w:rPr>
+          <w:rFonts w:eastAsia="Times New Roman" w:cs="Times New Roman"/>
+          <w:szCs w:val="24"/>
+          <w:lang w:eastAsia="ru-RU"/>
+        </w:rPr>
+        <w:t>4.4. Продавец не несет ответственности за возможные веерные отключения электроэнергии на объекте, независящие от Продавца, которые могут повлиять на работоспособность электроприборов и/или иного оборудования Покупателя, и/или наступление форс-</w:t>
+      </w:r>
+      <w:r>
+        <w:rPr>
+          <w:rFonts w:eastAsia="Times New Roman" w:cs="Times New Roman"/>
+          <w:szCs w:val="24"/>
+          <w:lang w:eastAsia="ru-RU"/>
+        </w:rPr>
         <w:lastRenderedPageBreak/>
-        <w:t xml:space="preserve">3.3.11. </w:t>
-      </w:r>
-      <w:r>
-        <w:rPr>
-          <w:rFonts w:eastAsia="Calibri" w:cs="Times New Roman"/>
-          <w:szCs w:val="24"/>
-        </w:rPr>
-        <w:t>До заключения основного договора купли-продажи заключить соответствующий договор с Управляющей организацией, осуществляющей управление и обслуживание Объекта. При этом вне зависимости от фактического оформления права собственности квар</w:t>
-      </w:r>
-      <w:r>
-        <w:rPr>
-          <w:rFonts w:eastAsia="Calibri" w:cs="Times New Roman"/>
-          <w:szCs w:val="24"/>
-        </w:rPr>
-        <w:t>тиры на Покупателя в Г</w:t>
-      </w:r>
-      <w:r>
-        <w:rPr>
-          <w:rFonts w:eastAsia="Calibri" w:cs="Times New Roman"/>
-          <w:szCs w:val="24"/>
-          <w:lang w:val="ky-KG"/>
-        </w:rPr>
-        <w:t>У “Кадастр”</w:t>
-      </w:r>
-      <w:r>
-        <w:rPr>
-          <w:rFonts w:eastAsia="Calibri" w:cs="Times New Roman"/>
-          <w:szCs w:val="24"/>
-        </w:rPr>
-        <w:t>, Покупатель не освобождается от ответственности по оплате коммунальных услуг, дополнительных услуг и/или услуг Управляющей организации согласно выставляемым счетам от последней.</w:t>
-      </w:r>
-    </w:p>
-    <w:p>
-      <w:pPr>
-        <w:jc w:val="both"/>
-        <w:rPr>
-          <w:rFonts w:eastAsia="Times New Roman" w:cs="Times New Roman"/>
-          <w:bCs/>
-          <w:szCs w:val="24"/>
-          <w:lang w:eastAsia="ru-RU"/>
-        </w:rPr>
-      </w:pPr>
-      <w:r>
-        <w:rPr>
-          <w:rFonts w:eastAsia="Calibri" w:cs="Times New Roman"/>
-          <w:szCs w:val="24"/>
-        </w:rPr>
-        <w:t xml:space="preserve">3.3.12. </w:t>
-      </w:r>
-      <w:r>
-        <w:rPr>
-          <w:rFonts w:eastAsia="Times New Roman" w:cs="Times New Roman"/>
-          <w:bCs/>
-          <w:szCs w:val="24"/>
-          <w:lang w:eastAsia="ru-RU"/>
-        </w:rPr>
-        <w:t>Оплатить Продавцу компенсацию, если общая продаваемая площадь квартиры превышает допустимую норму отклонения от площади Квартиры, установленную пунктом 1.3. настоящего Догов</w:t>
-      </w:r>
-      <w:r>
-        <w:rPr>
-          <w:rFonts w:eastAsia="Times New Roman" w:cs="Times New Roman"/>
-          <w:bCs/>
-          <w:szCs w:val="24"/>
-          <w:lang w:eastAsia="ru-RU"/>
-        </w:rPr>
-        <w:t>ора, и составляет более – 2 (двух</w:t>
-      </w:r>
-      <w:r>
-        <w:rPr>
-          <w:rFonts w:eastAsia="Times New Roman" w:cs="Times New Roman"/>
-          <w:bCs/>
-          <w:szCs w:val="24"/>
-          <w:lang w:eastAsia="ru-RU"/>
-        </w:rPr>
-        <w:t xml:space="preserve">) </w:t>
-      </w:r>
-      <w:proofErr w:type="spellStart"/>
-      <w:r>
-        <w:rPr>
-          <w:rFonts w:eastAsia="Times New Roman" w:cs="Times New Roman"/>
-          <w:bCs/>
-          <w:szCs w:val="24"/>
-          <w:lang w:eastAsia="ru-RU"/>
-        </w:rPr>
-        <w:t>кв</w:t>
-      </w:r>
-      <w:r>
-        <w:rPr>
-          <w:rFonts w:eastAsia="Times New Roman" w:cs="Times New Roman"/>
-          <w:bCs/>
-          <w:szCs w:val="24"/>
-          <w:lang w:eastAsia="ru-RU"/>
-        </w:rPr>
-        <w:t>.м</w:t>
-      </w:r>
-      <w:proofErr w:type="spellEnd"/>
-      <w:r>
-        <w:rPr>
-          <w:rFonts w:eastAsia="Times New Roman" w:cs="Times New Roman"/>
-          <w:bCs/>
-          <w:szCs w:val="24"/>
-          <w:lang w:eastAsia="ru-RU"/>
-        </w:rPr>
-        <w:t xml:space="preserve">., исходя из цены за 1 </w:t>
-      </w:r>
-      <w:proofErr w:type="spellStart"/>
-      <w:r>
-        <w:rPr>
-          <w:rFonts w:eastAsia="Times New Roman" w:cs="Times New Roman"/>
-          <w:bCs/>
-          <w:szCs w:val="24"/>
-          <w:lang w:eastAsia="ru-RU"/>
-        </w:rPr>
-        <w:t>кв.м</w:t>
-      </w:r>
-      <w:proofErr w:type="spellEnd"/>
-      <w:r>
-        <w:rPr>
-          <w:rFonts w:eastAsia="Times New Roman" w:cs="Times New Roman"/>
-          <w:bCs/>
-          <w:szCs w:val="24"/>
-          <w:lang w:eastAsia="ru-RU"/>
-        </w:rPr>
-        <w:t>. указанной п. 2.1.2. настоящего Договора.</w:t>
-      </w:r>
-    </w:p>
-    <w:p>
-      <w:pPr>
-        <w:jc w:val="both"/>
-        <w:rPr>
-          <w:rFonts w:eastAsia="Times New Roman" w:cs="Times New Roman"/>
-          <w:b/>
-          <w:szCs w:val="24"/>
-          <w:lang w:eastAsia="ru-RU"/>
-        </w:rPr>
-      </w:pPr>
-      <w:r>
-        <w:rPr>
-          <w:rFonts w:eastAsia="Times New Roman" w:cs="Times New Roman"/>
-          <w:b/>
-          <w:szCs w:val="24"/>
-          <w:lang w:eastAsia="ru-RU"/>
-        </w:rPr>
-        <w:t>3.4. Покупатель по настоящему Договору имеет право:</w:t>
-      </w:r>
-    </w:p>
-    <w:p>
-      <w:pPr>
-        <w:jc w:val="both"/>
-        <w:rPr>
-          <w:rFonts w:eastAsia="Times New Roman" w:cs="Times New Roman"/>
-          <w:szCs w:val="24"/>
-          <w:lang w:eastAsia="ru-RU"/>
-        </w:rPr>
-      </w:pPr>
-      <w:r>
-        <w:rPr>
-          <w:rFonts w:eastAsia="Times New Roman" w:cs="Times New Roman"/>
-          <w:szCs w:val="24"/>
-          <w:lang w:eastAsia="ru-RU"/>
-        </w:rPr>
-        <w:t>3.4.1. Требовать от Продавца исполнения обязательств, предусмотренных настоящим Договором.</w:t>
-      </w:r>
-    </w:p>
-    <w:p>
-      <w:pPr>
-        <w:jc w:val="both"/>
-        <w:rPr>
-          <w:rFonts w:eastAsia="Times New Roman" w:cs="Times New Roman"/>
-          <w:bCs/>
-          <w:szCs w:val="24"/>
-          <w:lang w:eastAsia="ru-RU"/>
-        </w:rPr>
-      </w:pPr>
-      <w:r>
-        <w:rPr>
-          <w:rFonts w:eastAsia="Times New Roman" w:cs="Times New Roman"/>
-          <w:bCs/>
-          <w:szCs w:val="24"/>
-          <w:lang w:eastAsia="ru-RU"/>
-        </w:rPr>
-        <w:t>3.4.2. При условии типовой планировки, требовать от Продавца компенсацию, если общая продаваемая площадь квартиры окажется меньше установленной настоящим Договором на более чем 2 (два)</w:t>
-      </w:r>
-      <w:proofErr w:type="spellStart"/>
-      <w:r>
-        <w:rPr>
-          <w:rFonts w:eastAsia="Times New Roman" w:cs="Times New Roman"/>
-          <w:bCs/>
-          <w:szCs w:val="24"/>
-          <w:lang w:eastAsia="ru-RU"/>
-        </w:rPr>
-        <w:t>кв</w:t>
-      </w:r>
-      <w:r>
-        <w:rPr>
-          <w:rFonts w:eastAsia="Times New Roman" w:cs="Times New Roman"/>
-          <w:bCs/>
-          <w:szCs w:val="24"/>
-          <w:lang w:eastAsia="ru-RU"/>
-        </w:rPr>
-        <w:t>.м</w:t>
-      </w:r>
-      <w:proofErr w:type="spellEnd"/>
-      <w:r>
-        <w:rPr>
-          <w:rFonts w:eastAsia="Times New Roman" w:cs="Times New Roman"/>
-          <w:bCs/>
-          <w:szCs w:val="24"/>
-          <w:lang w:eastAsia="ru-RU"/>
-        </w:rPr>
-        <w:t>.,</w:t>
-      </w:r>
-      <w:r>
-        <w:rPr>
-          <w:rFonts w:eastAsia="Times New Roman" w:cs="Times New Roman"/>
-          <w:bCs/>
-          <w:szCs w:val="24"/>
-          <w:lang w:eastAsia="ru-RU"/>
-        </w:rPr>
-        <w:t xml:space="preserve"> исходя из цены за 1 </w:t>
-      </w:r>
-      <w:proofErr w:type="spellStart"/>
-      <w:r>
-        <w:rPr>
-          <w:rFonts w:eastAsia="Times New Roman" w:cs="Times New Roman"/>
-          <w:bCs/>
-          <w:szCs w:val="24"/>
-          <w:lang w:eastAsia="ru-RU"/>
-        </w:rPr>
-        <w:t>кв.м</w:t>
-      </w:r>
-      <w:proofErr w:type="spellEnd"/>
-      <w:r>
-        <w:rPr>
-          <w:rFonts w:eastAsia="Times New Roman" w:cs="Times New Roman"/>
-          <w:bCs/>
-          <w:szCs w:val="24"/>
-          <w:lang w:eastAsia="ru-RU"/>
-        </w:rPr>
-        <w:t xml:space="preserve">. указанной в п. 2.1.2. настоящего Договора и на условиях, предусмотренных Договором, при условии сохранения типовой планировки квартиры. Компенсация разницы осуществляется в отношении только того количества квадратных метров, которая превышает установленный пунктом 1.3. настоящего Договора порог допустимых отступлений по площади Квартиры. </w:t>
-      </w:r>
-    </w:p>
-    <w:p>
-      <w:pPr>
-        <w:jc w:val="both"/>
-        <w:rPr>
-          <w:rFonts w:eastAsia="Times New Roman" w:cs="Times New Roman"/>
-          <w:szCs w:val="24"/>
-          <w:lang w:eastAsia="ru-RU"/>
-        </w:rPr>
-      </w:pPr>
-      <w:r>
-        <w:rPr>
-          <w:rFonts w:eastAsia="Times New Roman" w:cs="Times New Roman"/>
-          <w:szCs w:val="24"/>
-          <w:lang w:eastAsia="ru-RU"/>
-        </w:rPr>
-        <w:t xml:space="preserve">3.4.3. В одностороннем порядке расторгнуть настоящий Договор при наличии оснований, предусмотренных Договором. </w:t>
-      </w:r>
-    </w:p>
-    <w:p>
-      <w:pPr>
-        <w:jc w:val="both"/>
-        <w:rPr>
-          <w:rFonts w:eastAsia="Times New Roman" w:cs="Times New Roman"/>
-          <w:szCs w:val="24"/>
-          <w:lang w:eastAsia="ru-RU"/>
-        </w:rPr>
-      </w:pPr>
-      <w:r>
-        <w:rPr>
-          <w:rFonts w:eastAsia="Times New Roman" w:cs="Times New Roman"/>
-          <w:szCs w:val="24"/>
-          <w:lang w:eastAsia="ru-RU"/>
-        </w:rPr>
-        <w:t>3.4.4. Уступить с согласия Продавца права по настоящему Договору в пользу третьего лица, только в случае, если Покупателем оплачено полная стоимость квартиры.</w:t>
-      </w:r>
-    </w:p>
-    <w:p>
-      <w:pPr>
-        <w:jc w:val="both"/>
-        <w:rPr>
-          <w:rFonts w:eastAsia="Times New Roman" w:cs="Times New Roman"/>
-          <w:szCs w:val="24"/>
-          <w:lang w:eastAsia="ru-RU"/>
-        </w:rPr>
-      </w:pPr>
-      <w:r>
-        <w:rPr>
-          <w:rFonts w:eastAsia="Calibri" w:cs="Times New Roman"/>
-          <w:szCs w:val="24"/>
-        </w:rPr>
-        <w:t>.</w:t>
-      </w:r>
-    </w:p>
-    <w:p>
-      <w:pPr>
-        <w:jc w:val="both"/>
-        <w:rPr>
-          <w:rFonts w:eastAsia="Times New Roman" w:cs="Times New Roman"/>
-          <w:szCs w:val="24"/>
-          <w:lang w:eastAsia="ru-RU"/>
-        </w:rPr>
-      </w:pPr>
-    </w:p>
-    <w:p>
-      <w:pPr>
-        <w:jc w:val="center"/>
-        <w:rPr>
-          <w:rFonts w:eastAsia="Times New Roman" w:cs="Times New Roman"/>
-          <w:b/>
-          <w:szCs w:val="24"/>
-          <w:lang w:eastAsia="ru-RU"/>
-        </w:rPr>
-      </w:pPr>
-      <w:r>
-        <w:rPr>
-          <w:rFonts w:eastAsia="Times New Roman" w:cs="Times New Roman"/>
-          <w:b/>
-          <w:szCs w:val="24"/>
-          <w:lang w:eastAsia="ru-RU"/>
-        </w:rPr>
-        <w:t>4. ОТВЕТСТВЕННОСТЬ СТОРОН</w:t>
-      </w:r>
-    </w:p>
-    <w:p>
-      <w:pPr>
-        <w:jc w:val="center"/>
-        <w:rPr>
-          <w:rFonts w:eastAsia="Times New Roman" w:cs="Times New Roman"/>
-          <w:b/>
-          <w:szCs w:val="24"/>
-          <w:lang w:eastAsia="ru-RU"/>
-        </w:rPr>
-      </w:pPr>
-    </w:p>
-    <w:p>
-      <w:pPr>
-        <w:jc w:val="both"/>
-        <w:rPr>
-          <w:rFonts w:eastAsia="Times New Roman" w:cs="Times New Roman"/>
-          <w:szCs w:val="24"/>
-          <w:lang w:eastAsia="ru-RU"/>
-        </w:rPr>
-      </w:pPr>
-      <w:r>
-        <w:rPr>
-          <w:rFonts w:eastAsia="Times New Roman" w:cs="Times New Roman"/>
-          <w:szCs w:val="24"/>
-          <w:lang w:eastAsia="ru-RU"/>
-        </w:rPr>
-        <w:t xml:space="preserve">4.1.  Стороны несут ответственность за неисполнение или ненадлежащее исполнение принятых на себя обязательств в соответствии с условиями настоящего Договора и требованиями законодательства </w:t>
-      </w:r>
-      <w:proofErr w:type="spellStart"/>
-      <w:r>
-        <w:rPr>
-          <w:rFonts w:eastAsia="Times New Roman" w:cs="Times New Roman"/>
-          <w:szCs w:val="24"/>
-          <w:lang w:eastAsia="ru-RU"/>
-        </w:rPr>
-        <w:t>Кыргызской</w:t>
-      </w:r>
-      <w:proofErr w:type="spellEnd"/>
-      <w:r>
-        <w:rPr>
-          <w:rFonts w:eastAsia="Times New Roman" w:cs="Times New Roman"/>
-          <w:szCs w:val="24"/>
-          <w:lang w:eastAsia="ru-RU"/>
-        </w:rPr>
-        <w:t xml:space="preserve"> Республики.</w:t>
-      </w:r>
-    </w:p>
-    <w:p>
-      <w:pPr>
-        <w:jc w:val="both"/>
-        <w:rPr>
-          <w:rFonts w:eastAsia="Times New Roman" w:cs="Times New Roman"/>
-          <w:szCs w:val="24"/>
-          <w:lang w:eastAsia="ru-RU"/>
-        </w:rPr>
-      </w:pPr>
-      <w:r>
-        <w:rPr>
-          <w:rFonts w:eastAsia="Times New Roman" w:cs="Times New Roman"/>
-          <w:szCs w:val="24"/>
-          <w:lang w:eastAsia="ru-RU"/>
-        </w:rPr>
-        <w:t xml:space="preserve">4.2. </w:t>
-      </w:r>
-      <w:r>
-        <w:rPr>
-          <w:rFonts w:eastAsia="Times New Roman" w:cs="Times New Roman"/>
-          <w:bCs/>
-          <w:szCs w:val="24"/>
-          <w:lang w:eastAsia="ru-RU"/>
-        </w:rPr>
-        <w:t>В случае досрочного расторжения настоящего Договора Покупателем при отсутствии вины Продавца, а также Продавцом при неисполнении или</w:t>
-      </w:r>
-      <w:r>
-        <w:rPr>
-          <w:rFonts w:eastAsia="Times New Roman" w:cs="Times New Roman"/>
-          <w:bCs/>
-          <w:szCs w:val="24"/>
-          <w:lang w:eastAsia="ru-RU"/>
-        </w:rPr>
-        <w:t xml:space="preserve"> ненадлежаще</w:t>
-      </w:r>
-      <w:r>
-        <w:rPr>
-          <w:rFonts w:eastAsia="Times New Roman" w:cs="Times New Roman"/>
-          <w:bCs/>
-          <w:szCs w:val="24"/>
-          <w:lang w:eastAsia="ru-RU"/>
-        </w:rPr>
-        <w:t xml:space="preserve">м исполнении Покупателем своих обязательств и условий настоящего Договора, Продавец обязуется осуществить возврат оплаченных Покупателем денежных средств. При этом такой возврат денежных средств Покупателю производится только после реализации указанной Квартиры </w:t>
-      </w:r>
-      <w:r>
-        <w:rPr>
-          <w:rFonts w:eastAsia="Times New Roman" w:cs="Times New Roman"/>
-          <w:bCs/>
-          <w:szCs w:val="24"/>
-          <w:lang w:eastAsia="ru-RU"/>
-        </w:rPr>
-        <w:t>Продавцом третьим лицам</w:t>
-      </w:r>
-      <w:r>
-        <w:rPr>
-          <w:rFonts w:eastAsia="Times New Roman" w:cs="Times New Roman"/>
-          <w:bCs/>
-          <w:szCs w:val="24"/>
-          <w:lang w:eastAsia="ru-RU"/>
-        </w:rPr>
-        <w:t>.</w:t>
-      </w:r>
-    </w:p>
-    <w:p>
-      <w:pPr>
-        <w:jc w:val="both"/>
-        <w:rPr>
-          <w:rFonts w:eastAsia="Times New Roman" w:cs="Times New Roman"/>
-          <w:szCs w:val="24"/>
-          <w:lang w:eastAsia="ru-RU"/>
-        </w:rPr>
-      </w:pPr>
-      <w:r>
-        <w:rPr>
-          <w:rFonts w:eastAsia="Times New Roman" w:cs="Times New Roman"/>
-          <w:szCs w:val="24"/>
-          <w:lang w:eastAsia="ru-RU"/>
-        </w:rPr>
-        <w:t>4.3. Продавец вправе начислить штраф Покупателю за несвоевременное выполнение Покупателем обязательства по регистрации основного договора купл</w:t>
-      </w:r>
-      <w:r>
-        <w:rPr>
-          <w:rFonts w:eastAsia="Times New Roman" w:cs="Times New Roman"/>
-          <w:szCs w:val="24"/>
-          <w:lang w:eastAsia="ru-RU"/>
-        </w:rPr>
-        <w:t xml:space="preserve">и-продажи квартиры в </w:t>
-      </w:r>
-      <w:r>
-        <w:rPr>
-          <w:rFonts w:eastAsia="Times New Roman" w:cs="Times New Roman"/>
-          <w:szCs w:val="24"/>
-          <w:lang w:eastAsia="ru-RU"/>
-        </w:rPr>
-        <w:t>ГУ «Кадастр»</w:t>
-      </w:r>
-      <w:r>
-        <w:rPr>
-          <w:rFonts w:eastAsia="Times New Roman" w:cs="Times New Roman"/>
-          <w:szCs w:val="24"/>
-          <w:lang w:eastAsia="ru-RU"/>
-        </w:rPr>
-        <w:t xml:space="preserve"> в срок, указанный п. 1.2. Договора, в размере 5`000 (пять тысячи) сом.</w:t>
-      </w:r>
-    </w:p>
-    <w:p>
-      <w:pPr>
-        <w:jc w:val="both"/>
-        <w:rPr>
-          <w:rFonts w:eastAsia="Times New Roman" w:cs="Times New Roman"/>
-          <w:szCs w:val="24"/>
-          <w:lang w:eastAsia="ru-RU"/>
-        </w:rPr>
-      </w:pPr>
-      <w:r>
-        <w:rPr>
-          <w:rFonts w:eastAsia="Times New Roman" w:cs="Times New Roman"/>
-          <w:szCs w:val="24"/>
-          <w:lang w:eastAsia="ru-RU"/>
-        </w:rPr>
-        <w:t>4.4. Продавец не несет ответственности за возможные веерные отключения электроэнергии на объекте, независящие от Продавца, которые могут повлиять на работоспособность электроприборов и/или иного оборудования Покупателя, и/или наступление форс-мажорных обстоятельств, связанных с временными перебоями/отключениями электроэнергии.</w:t>
+        <w:t>мажорных обстоятельств, связанных с временными перебоями/отключениями электроэнергии.</w:t>
       </w:r>
     </w:p>
     <w:p>
@@ -5201,7 +5608,6 @@
           <w:szCs w:val="24"/>
           <w:lang w:eastAsia="ru-RU"/>
         </w:rPr>
-        <w:lastRenderedPageBreak/>
         <w:t xml:space="preserve">4.5. </w:t>
       </w:r>
       <w:r>
@@ -5557,6 +5963,7 @@
           <w:szCs w:val="24"/>
           <w:lang w:eastAsia="ru-RU"/>
         </w:rPr>
+        <w:lastRenderedPageBreak/>
         <w:t xml:space="preserve">        Под экономическим спадом, рецессией по смыслу настоящего подпункта понимается такая ситуация на рынке недвижимости </w:t>
       </w:r>
       <w:proofErr w:type="spellStart"/>
@@ -5575,16 +5982,7 @@
           <w:szCs w:val="24"/>
           <w:lang w:eastAsia="ru-RU"/>
         </w:rPr>
-        <w:t xml:space="preserve"> Республики длящаяся более 3-х </w:t>
-      </w:r>
-      <w:r>
-        <w:rPr>
-          <w:rFonts w:eastAsia="Times New Roman" w:cs="Times New Roman"/>
-          <w:szCs w:val="24"/>
-          <w:lang w:eastAsia="ru-RU"/>
-        </w:rPr>
-        <w:lastRenderedPageBreak/>
-        <w:t>месяцев, когда объемы продаж жилых и нежилых помещений на первичном рынке недвижимости падают/сокращаются (более чем 50 %) от предыдущих объемов продаж при условии, что продажная цена в предыдущем и текущем периоде остается неизменной.</w:t>
+        <w:t xml:space="preserve"> Республики длящаяся более 3-х месяцев, когда объемы продаж жилых и нежилых помещений на первичном рынке недвижимости падают/сокращаются (более чем 50 %) от предыдущих объемов продаж при условии, что продажная цена в предыдущем и текущем периоде остается неизменной.</w:t>
       </w:r>
     </w:p>
     <w:p>
@@ -6091,6 +6489,7 @@
           <w:szCs w:val="24"/>
           <w:lang w:eastAsia="ru-RU"/>
         </w:rPr>
+        <w:lastRenderedPageBreak/>
         <w:t xml:space="preserve">Покупатель после </w:t>
       </w:r>
       <w:r>
@@ -6134,7 +6533,6 @@
           <w:szCs w:val="24"/>
           <w:lang w:eastAsia="ru-RU"/>
         </w:rPr>
-        <w:lastRenderedPageBreak/>
         <w:t xml:space="preserve">изменит в квартире перегородки, несущие конструкции, внутренние инженерные сети, или не обеспечит беспрепятственный доступ Продавца в квартиру, в случае необходимости. </w:t>
       </w:r>
     </w:p>
@@ -6533,7 +6931,16 @@
           <w:szCs w:val="24"/>
           <w:lang w:eastAsia="ru-RU"/>
         </w:rPr>
-        <w:t xml:space="preserve">8.5. Стороны определили, что в случае, если одна из Сторон в последующем будет уклоняться от заключения основного договора купли-продажи квартиры, другая Сторона вправе обязать эту Сторону заключить основной договор в порядке, предусмотренном пунктом 4 статьи 406 Гражданского кодекса </w:t>
+        <w:t xml:space="preserve">8.5. Стороны определили, что в случае, если одна из Сторон в последующем будет уклоняться от заключения основного договора купли-продажи квартиры, другая Сторона </w:t>
+      </w:r>
+      <w:r>
+        <w:rPr>
+          <w:rFonts w:eastAsia="Times New Roman" w:cs="Times New Roman"/>
+          <w:szCs w:val="24"/>
+          <w:lang w:eastAsia="ru-RU"/>
+        </w:rPr>
+        <w:lastRenderedPageBreak/>
+        <w:t xml:space="preserve">вправе обязать эту Сторону заключить основной договор в порядке, предусмотренном пунктом 4 статьи 406 Гражданского кодекса </w:t>
       </w:r>
       <w:proofErr w:type="spellStart"/>
       <w:r>
@@ -6570,7 +6977,6 @@
           <w:szCs w:val="24"/>
           <w:lang w:eastAsia="ru-RU"/>
         </w:rPr>
-        <w:lastRenderedPageBreak/>
         <w:t>8.6.</w:t>
       </w:r>
       <w:r>
@@ -7413,7 +7819,6 @@
                 <w:b/>
                 <w:sz w:val="24"/>
                 <w:highlight w:val="yellow"/>
-                <w:lang w:val="ky-KG"/>
               </w:rPr>
             </w:pPr>
             <w:r>
@@ -7422,9 +7827,105 @@
                 <w:b/>
                 <w:sz w:val="24"/>
                 <w:highlight w:val="yellow"/>
-                <w:lang w:val="ky-KG"/>
-              </w:rPr>
-              <w:t xml:space="preserve">Бахтяир уулу Ихтияр </w:t>
+              </w:rPr>
+              <w:t>${</w:t>
+            </w:r>
+            <w:proofErr w:type="spellStart"/>
+            <w:r>
+              <w:rPr>
+                <w:rFonts w:ascii="Times New Roman" w:hAnsi="Times New Roman"/>
+                <w:b/>
+                <w:sz w:val="24"/>
+                <w:highlight w:val="yellow"/>
+                <w:lang w:val="en-US"/>
+              </w:rPr>
+              <w:t>firstname</w:t>
+            </w:r>
+            <w:proofErr w:type="spellEnd"/>
+            <w:r>
+              <w:rPr>
+                <w:rFonts w:ascii="Times New Roman" w:hAnsi="Times New Roman"/>
+                <w:b/>
+                <w:sz w:val="24"/>
+                <w:highlight w:val="yellow"/>
+              </w:rPr>
+              <w:t>}</w:t>
+            </w:r>
+            <w:r>
+              <w:rPr>
+                <w:rFonts w:ascii="Times New Roman" w:hAnsi="Times New Roman"/>
+                <w:b/>
+                <w:sz w:val="24"/>
+                <w:highlight w:val="yellow"/>
+              </w:rPr>
+              <w:t xml:space="preserve"> </w:t>
+            </w:r>
+            <w:r>
+              <w:rPr>
+                <w:rFonts w:ascii="Times New Roman" w:hAnsi="Times New Roman"/>
+                <w:b/>
+                <w:sz w:val="24"/>
+                <w:highlight w:val="yellow"/>
+              </w:rPr>
+              <w:t>${</w:t>
+            </w:r>
+            <w:r>
+              <w:rPr>
+                <w:rFonts w:ascii="Times New Roman" w:hAnsi="Times New Roman"/>
+                <w:b/>
+                <w:sz w:val="24"/>
+                <w:highlight w:val="yellow"/>
+                <w:lang w:val="en-US"/>
+              </w:rPr>
+              <w:t>name</w:t>
+            </w:r>
+            <w:r>
+              <w:rPr>
+                <w:rFonts w:ascii="Times New Roman" w:hAnsi="Times New Roman"/>
+                <w:b/>
+                <w:sz w:val="24"/>
+                <w:highlight w:val="yellow"/>
+              </w:rPr>
+              <w:t>}</w:t>
+            </w:r>
+            <w:r>
+              <w:rPr>
+                <w:rFonts w:ascii="Times New Roman" w:hAnsi="Times New Roman"/>
+                <w:b/>
+                <w:sz w:val="24"/>
+                <w:highlight w:val="yellow"/>
+              </w:rPr>
+              <w:t xml:space="preserve"> </w:t>
+            </w:r>
+            <w:r>
+              <w:rPr>
+                <w:rFonts w:ascii="Times New Roman" w:hAnsi="Times New Roman"/>
+                <w:b/>
+                <w:sz w:val="24"/>
+                <w:highlight w:val="yellow"/>
+              </w:rPr>
+              <w:t>${</w:t>
+            </w:r>
+            <w:proofErr w:type="spellStart"/>
+            <w:r>
+              <w:rPr>
+                <w:rFonts w:ascii="Times New Roman" w:hAnsi="Times New Roman"/>
+                <w:b/>
+                <w:sz w:val="24"/>
+                <w:highlight w:val="yellow"/>
+                <w:lang w:val="en-US"/>
+              </w:rPr>
+              <w:t>fathersname</w:t>
+            </w:r>
+            <w:proofErr w:type="spellEnd"/>
+            <w:r>
+              <w:rPr>
+                <w:rFonts w:ascii="Times New Roman" w:hAnsi="Times New Roman"/>
+                <w:b/>
+                <w:sz w:val="24"/>
+                <w:highlight w:val="yellow"/>
+              </w:rPr>
+              <w:t>}</w:t>
             </w:r>
           </w:p>
           <w:p>
@@ -7449,9 +7950,27 @@
                 <w:b/>
                 <w:sz w:val="24"/>
                 <w:highlight w:val="yellow"/>
-                <w:lang w:val="ky-KG"/>
-              </w:rPr>
-              <w:t>21.05.1990</w:t>
+              </w:rPr>
+              <w:t>${</w:t>
+            </w:r>
+            <w:r>
+              <w:rPr>
+                <w:rFonts w:ascii="Times New Roman" w:hAnsi="Times New Roman"/>
+                <w:b/>
+                <w:sz w:val="24"/>
+                <w:highlight w:val="yellow"/>
+                <w:lang w:val="en-US"/>
+              </w:rPr>
+              <w:t>birth</w:t>
+            </w:r>
+            <w:r>
+              <w:rPr>
+                <w:rFonts w:ascii="Times New Roman" w:hAnsi="Times New Roman"/>
+                <w:b/>
+                <w:sz w:val="24"/>
+                <w:highlight w:val="yellow"/>
+              </w:rPr>
+              <w:t>}</w:t>
             </w:r>
             <w:r>
               <w:rPr>
@@ -7494,10 +8013,21 @@
                 <w:b/>
                 <w:sz w:val="24"/>
                 <w:highlight w:val="yellow"/>
+              </w:rPr>
+              <w:t>${</w:t>
+            </w:r>
+            <w:proofErr w:type="spellStart"/>
+            <w:r>
+              <w:rPr>
+                <w:rFonts w:ascii="Times New Roman" w:hAnsi="Times New Roman"/>
+                <w:b/>
+                <w:sz w:val="24"/>
+                <w:highlight w:val="yellow"/>
                 <w:lang w:val="en-US"/>
               </w:rPr>
-              <w:t>AN</w:t>
-            </w:r>
+              <w:t>passportId</w:t>
+            </w:r>
+            <w:proofErr w:type="spellEnd"/>
             <w:r>
               <w:rPr>
                 <w:rFonts w:ascii="Times New Roman" w:hAnsi="Times New Roman"/>
@@ -7505,7 +8035,15 @@
                 <w:sz w:val="24"/>
                 <w:highlight w:val="yellow"/>
               </w:rPr>
-              <w:t>4725753</w:t>
+              <w:t xml:space="preserve"> </w:t>
+            </w:r>
+            <w:r>
+              <w:rPr>
+                <w:rFonts w:ascii="Times New Roman" w:hAnsi="Times New Roman"/>
+                <w:sz w:val="24"/>
+                <w:highlight w:val="yellow"/>
+              </w:rPr>
+              <w:t xml:space="preserve">от </w:t>
             </w:r>
             <w:r>
               <w:rPr>
@@ -7514,16 +8052,20 @@
                 <w:sz w:val="24"/>
                 <w:highlight w:val="yellow"/>
               </w:rPr>
-              <w:t xml:space="preserve"> </w:t>
-            </w:r>
-            <w:r>
-              <w:rPr>
-                <w:rFonts w:ascii="Times New Roman" w:hAnsi="Times New Roman"/>
+              <w:t>${</w:t>
+            </w:r>
+            <w:proofErr w:type="spellStart"/>
+            <w:r>
+              <w:rPr>
+                <w:rFonts w:ascii="Times New Roman" w:hAnsi="Times New Roman"/>
+                <w:b/>
                 <w:sz w:val="24"/>
                 <w:highlight w:val="yellow"/>
-              </w:rPr>
-              <w:t xml:space="preserve">от </w:t>
-            </w:r>
+                <w:lang w:val="en-US"/>
+              </w:rPr>
+              <w:t>givendate</w:t>
+            </w:r>
+            <w:proofErr w:type="spellEnd"/>
             <w:r>
               <w:rPr>
                 <w:rFonts w:ascii="Times New Roman" w:hAnsi="Times New Roman"/>
@@ -7531,7 +8073,7 @@
                 <w:sz w:val="24"/>
                 <w:highlight w:val="yellow"/>
               </w:rPr>
-              <w:t>21.11.20216</w:t>
+              <w:t>}</w:t>
             </w:r>
             <w:r>
               <w:rPr>
@@ -7574,7 +8116,7 @@
                 <w:sz w:val="24"/>
                 <w:highlight w:val="yellow"/>
               </w:rPr>
-              <w:t>МКК</w:t>
+              <w:t>${</w:t>
             </w:r>
             <w:r>
               <w:rPr>
@@ -7582,8 +8124,9 @@
                 <w:b/>
                 <w:sz w:val="24"/>
                 <w:highlight w:val="yellow"/>
-              </w:rPr>
-              <w:t xml:space="preserve"> 50-40</w:t>
+                <w:lang w:val="en-US"/>
+              </w:rPr>
+              <w:t>given</w:t>
             </w:r>
             <w:r>
               <w:rPr>
@@ -7592,6 +8135,15 @@
                 <w:sz w:val="24"/>
                 <w:highlight w:val="yellow"/>
               </w:rPr>
+              <w:t>}</w:t>
+            </w:r>
+            <w:r>
+              <w:rPr>
+                <w:rFonts w:ascii="Times New Roman" w:hAnsi="Times New Roman"/>
+                <w:b/>
+                <w:sz w:val="24"/>
+                <w:highlight w:val="yellow"/>
+              </w:rPr>
               <w:t xml:space="preserve"> </w:t>
             </w:r>
             <w:r>
@@ -7619,7 +8171,26 @@
                 <w:sz w:val="24"/>
                 <w:highlight w:val="yellow"/>
               </w:rPr>
-              <w:t>2210519901004</w:t>
+              <w:t>${</w:t>
+            </w:r>
+            <w:r>
+              <w:rPr>
+                <w:rFonts w:ascii="Times New Roman" w:hAnsi="Times New Roman"/>
+                <w:b/>
+                <w:sz w:val="24"/>
+                <w:highlight w:val="yellow"/>
+                <w:lang w:val="en-US"/>
+              </w:rPr>
+              <w:t>pin</w:t>
+            </w:r>
+            <w:r>
+              <w:rPr>
+                <w:rFonts w:ascii="Times New Roman" w:hAnsi="Times New Roman"/>
+                <w:b/>
+                <w:sz w:val="24"/>
+                <w:highlight w:val="yellow"/>
+              </w:rPr>
+              <w:t>}</w:t>
             </w:r>
           </w:p>
           <w:p>
@@ -7709,7 +8280,24 @@
                 <w:sz w:val="24"/>
                 <w:highlight w:val="yellow"/>
               </w:rPr>
-              <w:t>__________________________________________</w:t>
+              <w:t>${</w:t>
+            </w:r>
+            <w:r>
+              <w:rPr>
+                <w:rFonts w:ascii="Times New Roman" w:hAnsi="Times New Roman"/>
+                <w:sz w:val="24"/>
+                <w:highlight w:val="yellow"/>
+                <w:lang w:val="en-US"/>
+              </w:rPr>
+              <w:t>address</w:t>
+            </w:r>
+            <w:r>
+              <w:rPr>
+                <w:rFonts w:ascii="Times New Roman" w:hAnsi="Times New Roman"/>
+                <w:sz w:val="24"/>
+                <w:highlight w:val="yellow"/>
+              </w:rPr>
+              <w:t>}</w:t>
             </w:r>
           </w:p>
           <w:p>
@@ -7726,7 +8314,6 @@
                 <w:b/>
                 <w:sz w:val="24"/>
                 <w:highlight w:val="yellow"/>
-                <w:lang w:val="ky-KG"/>
               </w:rPr>
             </w:pPr>
             <w:r>
@@ -7744,9 +8331,8 @@
                 <w:b/>
                 <w:sz w:val="24"/>
                 <w:highlight w:val="yellow"/>
-                <w:lang w:val="ky-KG"/>
-              </w:rPr>
-              <w:t>+</w:t>
+              </w:rPr>
+              <w:t>${</w:t>
             </w:r>
             <w:r>
               <w:rPr>
@@ -7754,9 +8340,18 @@
                 <w:b/>
                 <w:sz w:val="24"/>
                 <w:highlight w:val="yellow"/>
-                <w:lang w:val="ky-KG"/>
-              </w:rPr>
-              <w:t xml:space="preserve"> 996 (556) 201-717</w:t>
+                <w:lang w:val="en-US"/>
+              </w:rPr>
+              <w:t>phone</w:t>
+            </w:r>
+            <w:r>
+              <w:rPr>
+                <w:rFonts w:ascii="Times New Roman" w:hAnsi="Times New Roman"/>
+                <w:b/>
+                <w:sz w:val="24"/>
+                <w:highlight w:val="yellow"/>
+              </w:rPr>
+              <w:t>}</w:t>
             </w:r>
           </w:p>
           <w:p>
@@ -7782,7 +8377,49 @@
                 <w:highlight w:val="yellow"/>
                 <w:lang w:val="ky-KG"/>
               </w:rPr>
-              <w:t xml:space="preserve">E-mail:_________________  </w:t>
+              <w:t>E-mail:</w:t>
+            </w:r>
+            <w:r>
+              <w:rPr>
+                <w:rFonts w:ascii="Times New Roman" w:hAnsi="Times New Roman"/>
+                <w:sz w:val="24"/>
+                <w:highlight w:val="yellow"/>
+              </w:rPr>
+              <w:t xml:space="preserve"> </w:t>
+            </w:r>
+            <w:r>
+              <w:rPr>
+                <w:rFonts w:ascii="Times New Roman" w:hAnsi="Times New Roman"/>
+                <w:sz w:val="24"/>
+                <w:highlight w:val="yellow"/>
+              </w:rPr>
+              <w:t>${</w:t>
+            </w:r>
+            <w:r>
+              <w:rPr>
+                <w:rFonts w:ascii="Times New Roman" w:hAnsi="Times New Roman"/>
+                <w:sz w:val="24"/>
+                <w:highlight w:val="yellow"/>
+                <w:lang w:val="en-US"/>
+              </w:rPr>
+              <w:t>email</w:t>
+            </w:r>
+            <w:r>
+              <w:rPr>
+                <w:rFonts w:ascii="Times New Roman" w:hAnsi="Times New Roman"/>
+                <w:sz w:val="24"/>
+                <w:highlight w:val="yellow"/>
+              </w:rPr>
+              <w:t>}</w:t>
+            </w:r>
+            <w:r>
+              <w:rPr>
+                <w:rFonts w:ascii="Times New Roman" w:hAnsi="Times New Roman"/>
+                <w:sz w:val="24"/>
+                <w:highlight w:val="yellow"/>
+                <w:lang w:val="ky-KG"/>
+              </w:rPr>
+              <w:t xml:space="preserve">  </w:t>
             </w:r>
           </w:p>
           <w:p>
@@ -7810,7 +8447,117 @@
                 <w:highlight w:val="yellow"/>
                 <w:lang w:val="ky-KG"/>
               </w:rPr>
-              <w:t xml:space="preserve">Бахтияр уулу Ихтияр </w:t>
+              <w:t>${</w:t>
+            </w:r>
+            <w:r>
+              <w:rPr>
+                <w:rFonts w:ascii="Times New Roman" w:hAnsi="Times New Roman"/>
+                <w:b/>
+                <w:sz w:val="24"/>
+                <w:highlight w:val="yellow"/>
+                <w:lang w:val="ky-KG"/>
+              </w:rPr>
+              <w:t>firstname</w:t>
+            </w:r>
+            <w:r>
+              <w:rPr>
+                <w:rFonts w:ascii="Times New Roman" w:hAnsi="Times New Roman"/>
+                <w:b/>
+                <w:sz w:val="24"/>
+                <w:highlight w:val="yellow"/>
+                <w:lang w:val="ky-KG"/>
+              </w:rPr>
+              <w:t>}</w:t>
+            </w:r>
+            <w:r>
+              <w:rPr>
+                <w:rFonts w:ascii="Times New Roman" w:hAnsi="Times New Roman"/>
+                <w:b/>
+                <w:sz w:val="24"/>
+                <w:highlight w:val="yellow"/>
+                <w:lang w:val="ky-KG"/>
+              </w:rPr>
+              <w:t xml:space="preserve"> </w:t>
+            </w:r>
+            <w:r>
+              <w:rPr>
+                <w:rFonts w:ascii="Times New Roman" w:hAnsi="Times New Roman"/>
+                <w:b/>
+                <w:sz w:val="24"/>
+                <w:highlight w:val="yellow"/>
+                <w:lang w:val="ky-KG"/>
+              </w:rPr>
+              <w:t>${</w:t>
+            </w:r>
+            <w:r>
+              <w:rPr>
+                <w:rFonts w:ascii="Times New Roman" w:hAnsi="Times New Roman"/>
+                <w:b/>
+                <w:sz w:val="24"/>
+                <w:highlight w:val="yellow"/>
+                <w:lang w:val="ky-KG"/>
+              </w:rPr>
+              <w:t>name</w:t>
+            </w:r>
+            <w:r>
+              <w:rPr>
+                <w:rFonts w:ascii="Times New Roman" w:hAnsi="Times New Roman"/>
+                <w:b/>
+                <w:sz w:val="24"/>
+                <w:highlight w:val="yellow"/>
+                <w:lang w:val="ky-KG"/>
+              </w:rPr>
+              <w:t>}</w:t>
+            </w:r>
+            <w:r>
+              <w:rPr>
+                <w:rFonts w:ascii="Times New Roman" w:hAnsi="Times New Roman"/>
+                <w:b/>
+                <w:sz w:val="24"/>
+                <w:highlight w:val="yellow"/>
+                <w:lang w:val="ky-KG"/>
+              </w:rPr>
+              <w:t xml:space="preserve"> </w:t>
+            </w:r>
+            <w:r>
+              <w:rPr>
+                <w:rFonts w:ascii="Times New Roman" w:hAnsi="Times New Roman"/>
+                <w:b/>
+                <w:sz w:val="24"/>
+                <w:highlight w:val="yellow"/>
+                <w:lang w:val="ky-KG"/>
+              </w:rPr>
+              <w:t>${</w:t>
+            </w:r>
+            <w:r>
+              <w:rPr>
+                <w:rFonts w:ascii="Times New Roman" w:hAnsi="Times New Roman"/>
+                <w:b/>
+                <w:sz w:val="24"/>
+                <w:highlight w:val="yellow"/>
+                <w:lang w:val="ky-KG"/>
+              </w:rPr>
+              <w:t>fathersname</w:t>
+            </w:r>
+            <w:r>
+              <w:rPr>
+                <w:rFonts w:ascii="Times New Roman" w:hAnsi="Times New Roman"/>
+                <w:b/>
+                <w:sz w:val="24"/>
+                <w:highlight w:val="yellow"/>
+                <w:lang w:val="ky-KG"/>
+              </w:rPr>
+              <w:t>}</w:t>
+            </w:r>
+            <w:r>
+              <w:rPr>
+                <w:rFonts w:ascii="Times New Roman" w:hAnsi="Times New Roman"/>
+                <w:b/>
+                <w:sz w:val="24"/>
+                <w:highlight w:val="yellow"/>
+                <w:lang w:val="ky-KG"/>
+              </w:rPr>
+              <w:t xml:space="preserve"> </w:t>
             </w:r>
           </w:p>
           <w:p>
@@ -7826,6 +8573,7 @@
                 <w:rFonts w:ascii="Times New Roman" w:hAnsi="Times New Roman"/>
                 <w:sz w:val="24"/>
                 <w:highlight w:val="yellow"/>
+                <w:lang w:val="ky-KG"/>
               </w:rPr>
             </w:pPr>
             <w:r>
@@ -7835,6 +8583,7 @@
                 <w:bCs/>
                 <w:sz w:val="24"/>
                 <w:highlight w:val="yellow"/>
+                <w:lang w:val="ky-KG"/>
               </w:rPr>
               <w:t>____________/____________________</w:t>
             </w:r>
@@ -7852,6 +8601,7 @@
                 <w:rFonts w:ascii="Times New Roman" w:hAnsi="Times New Roman"/>
                 <w:sz w:val="24"/>
                 <w:highlight w:val="yellow"/>
+                <w:lang w:val="ky-KG"/>
               </w:rPr>
             </w:pPr>
             <w:r>
@@ -7860,6 +8610,7 @@
                 <w:i/>
                 <w:sz w:val="24"/>
                 <w:highlight w:val="yellow"/>
+                <w:lang w:val="ky-KG"/>
               </w:rPr>
               <w:t>(</w:t>
             </w:r>
@@ -7869,6 +8620,7 @@
                 <w:b/>
                 <w:sz w:val="24"/>
                 <w:highlight w:val="yellow"/>
+                <w:lang w:val="ky-KG"/>
               </w:rPr>
               <w:t>подпись</w:t>
             </w:r>
@@ -7878,6 +8630,7 @@
                 <w:i/>
                 <w:sz w:val="24"/>
                 <w:highlight w:val="yellow"/>
+                <w:lang w:val="ky-KG"/>
               </w:rPr>
               <w:t>) (</w:t>
             </w:r>
@@ -7886,6 +8639,7 @@
                 <w:rFonts w:ascii="Times New Roman" w:hAnsi="Times New Roman"/>
                 <w:sz w:val="24"/>
                 <w:highlight w:val="yellow"/>
+                <w:lang w:val="ky-KG"/>
               </w:rPr>
               <w:t>Ф.И.О.)</w:t>
             </w:r>
@@ -7906,6 +8660,7 @@
                 <w:bCs/>
                 <w:sz w:val="24"/>
                 <w:highlight w:val="yellow"/>
+                <w:lang w:val="ky-KG"/>
               </w:rPr>
             </w:pPr>
           </w:p>
@@ -7918,7 +8673,7 @@
           <w:rFonts w:eastAsia="Times New Roman" w:cs="Times New Roman"/>
           <w:color w:val="0F243E"/>
           <w:szCs w:val="24"/>
-          <w:lang w:eastAsia="ru-RU"/>
+          <w:lang w:val="ky-KG" w:eastAsia="ru-RU"/>
         </w:rPr>
       </w:pPr>
     </w:p>
@@ -7928,7 +8683,7 @@
           <w:rFonts w:eastAsia="Times New Roman" w:cs="Times New Roman"/>
           <w:color w:val="0F243E"/>
           <w:szCs w:val="24"/>
-          <w:lang w:eastAsia="ru-RU"/>
+          <w:lang w:val="ky-KG" w:eastAsia="ru-RU"/>
         </w:rPr>
       </w:pPr>
     </w:p>
@@ -7947,7 +8702,7 @@
           <w:rFonts w:eastAsia="Times New Roman" w:cs="Times New Roman"/>
           <w:color w:val="000000" w:themeColor="text1"/>
           <w:szCs w:val="24"/>
-          <w:lang w:eastAsia="ru-RU"/>
+          <w:lang w:val="ky-KG" w:eastAsia="ru-RU"/>
         </w:rPr>
         <w:t xml:space="preserve">                                                                                                        </w:t>
       </w:r>
@@ -8217,6 +8972,7 @@
           <w:szCs w:val="24"/>
           <w:lang w:eastAsia="ru-RU"/>
         </w:rPr>
+        <w:lastRenderedPageBreak/>
         <w:t>внесения денежных средств в счет</w:t>
       </w:r>
     </w:p>
@@ -11139,6 +11895,7 @@
                 <w:szCs w:val="24"/>
                 <w:lang w:eastAsia="ru-RU"/>
               </w:rPr>
+              <w:lastRenderedPageBreak/>
               <w:t>18</w:t>
             </w:r>
           </w:p>
@@ -11287,7 +12044,6 @@
                 <w:szCs w:val="24"/>
                 <w:lang w:eastAsia="ru-RU"/>
               </w:rPr>
-              <w:lastRenderedPageBreak/>
               <w:t>19</w:t>
             </w:r>
           </w:p>
@@ -12450,7 +13206,7 @@
                 <w:rFonts w:ascii="Times New Roman" w:hAnsi="Times New Roman"/>
                 <w:b/>
                 <w:sz w:val="24"/>
-                <w:lang w:val="ky-KG"/>
+                <w:highlight w:val="yellow"/>
               </w:rPr>
             </w:pPr>
             <w:r>
@@ -12459,18 +13215,105 @@
                 <w:b/>
                 <w:sz w:val="24"/>
                 <w:highlight w:val="yellow"/>
-                <w:lang w:val="ky-KG"/>
-              </w:rPr>
-              <w:t>Бахтяир уулу Ихтияр</w:t>
-            </w:r>
+              </w:rPr>
+              <w:t>${</w:t>
+            </w:r>
+            <w:proofErr w:type="spellStart"/>
             <w:r>
               <w:rPr>
                 <w:rFonts w:ascii="Times New Roman" w:hAnsi="Times New Roman"/>
                 <w:b/>
                 <w:sz w:val="24"/>
-                <w:lang w:val="ky-KG"/>
+                <w:highlight w:val="yellow"/>
+                <w:lang w:val="en-US"/>
+              </w:rPr>
+              <w:t>firstname</w:t>
+            </w:r>
+            <w:proofErr w:type="spellEnd"/>
+            <w:r>
+              <w:rPr>
+                <w:rFonts w:ascii="Times New Roman" w:hAnsi="Times New Roman"/>
+                <w:b/>
+                <w:sz w:val="24"/>
+                <w:highlight w:val="yellow"/>
+              </w:rPr>
+              <w:t>}</w:t>
+            </w:r>
+            <w:r>
+              <w:rPr>
+                <w:rFonts w:ascii="Times New Roman" w:hAnsi="Times New Roman"/>
+                <w:b/>
+                <w:sz w:val="24"/>
+                <w:highlight w:val="yellow"/>
               </w:rPr>
               <w:t xml:space="preserve"> </w:t>
+            </w:r>
+            <w:r>
+              <w:rPr>
+                <w:rFonts w:ascii="Times New Roman" w:hAnsi="Times New Roman"/>
+                <w:b/>
+                <w:sz w:val="24"/>
+                <w:highlight w:val="yellow"/>
+              </w:rPr>
+              <w:t>${</w:t>
+            </w:r>
+            <w:r>
+              <w:rPr>
+                <w:rFonts w:ascii="Times New Roman" w:hAnsi="Times New Roman"/>
+                <w:b/>
+                <w:sz w:val="24"/>
+                <w:highlight w:val="yellow"/>
+                <w:lang w:val="en-US"/>
+              </w:rPr>
+              <w:t>name</w:t>
+            </w:r>
+            <w:r>
+              <w:rPr>
+                <w:rFonts w:ascii="Times New Roman" w:hAnsi="Times New Roman"/>
+                <w:b/>
+                <w:sz w:val="24"/>
+                <w:highlight w:val="yellow"/>
+              </w:rPr>
+              <w:t>}</w:t>
+            </w:r>
+            <w:r>
+              <w:rPr>
+                <w:rFonts w:ascii="Times New Roman" w:hAnsi="Times New Roman"/>
+                <w:b/>
+                <w:sz w:val="24"/>
+                <w:highlight w:val="yellow"/>
+              </w:rPr>
+              <w:t xml:space="preserve"> </w:t>
+            </w:r>
+            <w:r>
+              <w:rPr>
+                <w:rFonts w:ascii="Times New Roman" w:hAnsi="Times New Roman"/>
+                <w:b/>
+                <w:sz w:val="24"/>
+                <w:highlight w:val="yellow"/>
+              </w:rPr>
+              <w:t>${</w:t>
+            </w:r>
+            <w:proofErr w:type="spellStart"/>
+            <w:r>
+              <w:rPr>
+                <w:rFonts w:ascii="Times New Roman" w:hAnsi="Times New Roman"/>
+                <w:b/>
+                <w:sz w:val="24"/>
+                <w:highlight w:val="yellow"/>
+                <w:lang w:val="en-US"/>
+              </w:rPr>
+              <w:t>fathersname</w:t>
+            </w:r>
+            <w:proofErr w:type="spellEnd"/>
+            <w:r>
+              <w:rPr>
+                <w:rFonts w:ascii="Times New Roman" w:hAnsi="Times New Roman"/>
+                <w:b/>
+                <w:sz w:val="24"/>
+                <w:highlight w:val="yellow"/>
+              </w:rPr>
+              <w:t>}</w:t>
             </w:r>
           </w:p>
           <w:p>
@@ -13571,7 +14414,7 @@
   <w:style w:type="paragraph" w:default="1" w:styleId="a">
     <w:name w:val="Normal"/>
     <w:qFormat/>
-    <w:rsid w:val="0094275D"/>
+    <w:rsid w:val="00DF696B"/>
   </w:style>
   <w:style w:type="character" w:default="1" w:styleId="a0">
     <w:name w:val="Default Paragraph Font"/>
@@ -14014,7 +14857,7 @@
 </file>
 
 <file path=customXml/itemProps1.xml><?xml version="1.0" encoding="utf-8"?>
-<ds:datastoreItem xmlns:ds="http://schemas.openxmlformats.org/officeDocument/2006/customXml" ds:itemID="{E84B54CA-289A-41DD-8E5B-AFDB1800A783}">
+<ds:datastoreItem xmlns:ds="http://schemas.openxmlformats.org/officeDocument/2006/customXml" ds:itemID="{13F0CA04-E13F-4F37-BB9E-E50DB9CDE75C}">
   <ds:schemaRefs>
     <ds:schemaRef ds:uri="http://schemas.openxmlformats.org/officeDocument/2006/bibliography"/>
   </ds:schemaRefs>

</xml_diff>